<commit_message>
Empezando la especificacion de casos de uso PDV UTH 2021
</commit_message>
<xml_diff>
--- a/SRS_Document/PDVUTH_ERS_IEEE_eneAbr2021_JECS.docx
+++ b/SRS_Document/PDVUTH_ERS_IEEE_eneAbr2021_JECS.docx
@@ -255,6 +255,14 @@
         </w:rPr>
         <w:t>Proyecto:  PDV UTH</w:t>
       </w:r>
+      <w:r>
+        <w:rPr>
+          <w:rStyle w:val="Ninguno"/>
+          <w:sz w:val="20"/>
+          <w:szCs w:val="20"/>
+        </w:rPr>
+        <w:t xml:space="preserve"> 2021</w:t>
+      </w:r>
     </w:p>
     <w:p>
       <w:pPr>
@@ -315,30 +323,73 @@
           <w:rStyle w:val="Ninguno"/>
         </w:rPr>
       </w:pPr>
-      <w:r>
-        <w:rPr>
-          <w:b/>
-          <w:bCs/>
-          <w:noProof/>
-          <w14:textOutline w14:w="0" w14:cap="rnd" w14:cmpd="sng" w14:algn="ctr">
-            <w14:noFill/>
-            <w14:prstDash w14:val="solid"/>
-            <w14:bevel/>
-          </w14:textOutline>
+    </w:p>
+    <w:p>
+      <w:pPr>
+        <w:ind w:left="2700"/>
+        <w:rPr>
+          <w:rStyle w:val="Ninguno"/>
+        </w:rPr>
+      </w:pPr>
+    </w:p>
+    <w:p>
+      <w:pPr>
+        <w:ind w:left="3031"/>
+        <w:rPr>
+          <w:rStyle w:val="Ninguno"/>
+          <w:sz w:val="14"/>
+          <w:szCs w:val="14"/>
+        </w:rPr>
+      </w:pPr>
+      <w:r>
+        <w:rPr>
+          <w:rStyle w:val="Ninguno"/>
+          <w:sz w:val="14"/>
+          <w:szCs w:val="14"/>
+        </w:rPr>
+        <w:t xml:space="preserve">Logo del producto </w:t>
+      </w:r>
+    </w:p>
+    <w:p>
+      <w:pPr>
+        <w:ind w:left="2700"/>
+        <w:rPr>
+          <w:rStyle w:val="Ninguno"/>
+        </w:rPr>
+      </w:pPr>
+    </w:p>
+    <w:p>
+      <w:pPr>
+        <w:ind w:left="2700"/>
+        <w:rPr>
+          <w:rStyle w:val="Ninguno"/>
+        </w:rPr>
+      </w:pPr>
+      <w:r>
+        <w:rPr>
+          <w:noProof/>
         </w:rPr>
         <w:drawing>
-          <wp:anchor distT="0" distB="0" distL="114300" distR="114300" simplePos="0" relativeHeight="251660288" behindDoc="1" locked="0" layoutInCell="1" allowOverlap="1" wp14:anchorId="42A53CF4" wp14:editId="5A99B372">
+          <wp:anchor distT="0" distB="0" distL="114300" distR="114300" simplePos="0" relativeHeight="251659264" behindDoc="1" locked="0" layoutInCell="1" allowOverlap="1" wp14:anchorId="7660F606" wp14:editId="4E162042">
             <wp:simplePos x="0" y="0"/>
-            <wp:positionH relativeFrom="column">
-              <wp:posOffset>2003972</wp:posOffset>
+            <wp:positionH relativeFrom="margin">
+              <wp:posOffset>1922945</wp:posOffset>
             </wp:positionH>
             <wp:positionV relativeFrom="paragraph">
-              <wp:posOffset>13542</wp:posOffset>
+              <wp:posOffset>5577</wp:posOffset>
             </wp:positionV>
-            <wp:extent cx="2366010" cy="2366010"/>
-            <wp:effectExtent l="0" t="0" r="0" b="0"/>
-            <wp:wrapNone/>
-            <wp:docPr id="8" name="Imagen 8" descr="Icono&#10;&#10;Descripción generada automáticamente"/>
+            <wp:extent cx="1005840" cy="1005840"/>
+            <wp:effectExtent l="0" t="0" r="3810" b="3810"/>
+            <wp:wrapThrough wrapText="bothSides">
+              <wp:wrapPolygon edited="0">
+                <wp:start x="0" y="0"/>
+                <wp:lineTo x="0" y="21273"/>
+                <wp:lineTo x="21273" y="21273"/>
+                <wp:lineTo x="21273" y="0"/>
+                <wp:lineTo x="0" y="0"/>
+              </wp:wrapPolygon>
+            </wp:wrapThrough>
+            <wp:docPr id="7" name="Imagen 7"/>
             <wp:cNvGraphicFramePr>
               <a:graphicFrameLocks xmlns:a="http://schemas.openxmlformats.org/drawingml/2006/main" noChangeAspect="1"/>
             </wp:cNvGraphicFramePr>
@@ -346,74 +397,43 @@
               <a:graphicData uri="http://schemas.openxmlformats.org/drawingml/2006/picture">
                 <pic:pic xmlns:pic="http://schemas.openxmlformats.org/drawingml/2006/picture">
                   <pic:nvPicPr>
-                    <pic:cNvPr id="8" name="Imagen 8" descr="Icono&#10;&#10;Descripción generada automáticamente"/>
-                    <pic:cNvPicPr/>
+                    <pic:cNvPr id="0" name="Picture 3"/>
+                    <pic:cNvPicPr>
+                      <a:picLocks noChangeAspect="1" noChangeArrowheads="1"/>
+                    </pic:cNvPicPr>
                   </pic:nvPicPr>
                   <pic:blipFill>
-                    <a:blip r:embed="rId8">
+                    <a:blip r:embed="rId8" cstate="print">
                       <a:extLst>
                         <a:ext uri="{28A0092B-C50C-407E-A947-70E740481C1C}">
                           <a14:useLocalDpi xmlns:a14="http://schemas.microsoft.com/office/drawing/2010/main" val="0"/>
                         </a:ext>
                       </a:extLst>
                     </a:blip>
+                    <a:srcRect/>
                     <a:stretch>
                       <a:fillRect/>
                     </a:stretch>
                   </pic:blipFill>
-                  <pic:spPr>
+                  <pic:spPr bwMode="auto">
                     <a:xfrm>
                       <a:off x="0" y="0"/>
-                      <a:ext cx="2366010" cy="2366010"/>
+                      <a:ext cx="1005840" cy="1005840"/>
                     </a:xfrm>
                     <a:prstGeom prst="rect">
                       <a:avLst/>
                     </a:prstGeom>
+                    <a:noFill/>
+                    <a:ln>
+                      <a:noFill/>
+                    </a:ln>
                   </pic:spPr>
                 </pic:pic>
               </a:graphicData>
             </a:graphic>
-            <wp14:sizeRelH relativeFrom="margin">
-              <wp14:pctWidth>0</wp14:pctWidth>
-            </wp14:sizeRelH>
-            <wp14:sizeRelV relativeFrom="margin">
-              <wp14:pctHeight>0</wp14:pctHeight>
-            </wp14:sizeRelV>
           </wp:anchor>
         </w:drawing>
       </w:r>
-    </w:p>
-    <w:p>
-      <w:pPr>
-        <w:ind w:left="2700"/>
-        <w:rPr>
-          <w:rStyle w:val="Ninguno"/>
-        </w:rPr>
-      </w:pPr>
-    </w:p>
-    <w:p>
-      <w:pPr>
-        <w:ind w:left="2700"/>
-        <w:rPr>
-          <w:rStyle w:val="Ninguno"/>
-        </w:rPr>
-      </w:pPr>
-    </w:p>
-    <w:p>
-      <w:pPr>
-        <w:ind w:left="2700"/>
-        <w:rPr>
-          <w:rStyle w:val="Ninguno"/>
-        </w:rPr>
-      </w:pPr>
-    </w:p>
-    <w:p>
-      <w:pPr>
-        <w:ind w:left="2700"/>
-        <w:rPr>
-          <w:rStyle w:val="Ninguno"/>
-        </w:rPr>
-      </w:pPr>
     </w:p>
     <w:p>
       <w:pPr>
@@ -491,6 +511,106 @@
       <w:tblGrid>
         <w:gridCol w:w="5764"/>
       </w:tblGrid>
+      <w:tr>
+        <w:trPr>
+          <w:trHeight w:val="2745"/>
+        </w:trPr>
+        <w:tc>
+          <w:tcPr>
+            <w:tcW w:w="5764" w:type="dxa"/>
+            <w:tcBorders>
+              <w:top w:val="single" w:sz="4" w:space="0" w:color="292929"/>
+              <w:left w:val="nil"/>
+              <w:bottom w:val="single" w:sz="4" w:space="0" w:color="292929"/>
+              <w:right w:val="nil"/>
+            </w:tcBorders>
+            <w:shd w:val="clear" w:color="auto" w:fill="auto"/>
+            <w:tcMar>
+              <w:top w:w="80" w:type="dxa"/>
+              <w:left w:w="80" w:type="dxa"/>
+              <w:bottom w:w="80" w:type="dxa"/>
+              <w:right w:w="80" w:type="dxa"/>
+            </w:tcMar>
+          </w:tcPr>
+          <w:p>
+            <w:r>
+              <w:rPr>
+                <w:rStyle w:val="Ninguno"/>
+                <w:noProof/>
+              </w:rPr>
+              <w:drawing>
+                <wp:anchor distT="0" distB="0" distL="114300" distR="114300" simplePos="0" relativeHeight="251658240" behindDoc="1" locked="0" layoutInCell="1" allowOverlap="1" wp14:anchorId="1901AC09" wp14:editId="4750BA11">
+                  <wp:simplePos x="0" y="0"/>
+                  <wp:positionH relativeFrom="margin">
+                    <wp:posOffset>171450</wp:posOffset>
+                  </wp:positionH>
+                  <wp:positionV relativeFrom="paragraph">
+                    <wp:posOffset>220345</wp:posOffset>
+                  </wp:positionV>
+                  <wp:extent cx="1144905" cy="1144905"/>
+                  <wp:effectExtent l="0" t="0" r="0" b="0"/>
+                  <wp:wrapTopAndBottom/>
+                  <wp:docPr id="2" name="Imagen 2"/>
+                  <wp:cNvGraphicFramePr>
+                    <a:graphicFrameLocks xmlns:a="http://schemas.openxmlformats.org/drawingml/2006/main" noChangeAspect="1"/>
+                  </wp:cNvGraphicFramePr>
+                  <a:graphic xmlns:a="http://schemas.openxmlformats.org/drawingml/2006/main">
+                    <a:graphicData uri="http://schemas.openxmlformats.org/drawingml/2006/picture">
+                      <pic:pic xmlns:pic="http://schemas.openxmlformats.org/drawingml/2006/picture">
+                        <pic:nvPicPr>
+                          <pic:cNvPr id="0" name="Picture 1"/>
+                          <pic:cNvPicPr>
+                            <a:picLocks noChangeAspect="1" noChangeArrowheads="1"/>
+                          </pic:cNvPicPr>
+                        </pic:nvPicPr>
+                        <pic:blipFill>
+                          <a:blip r:embed="rId9">
+                            <a:extLst>
+                              <a:ext uri="{28A0092B-C50C-407E-A947-70E740481C1C}">
+                                <a14:useLocalDpi xmlns:a14="http://schemas.microsoft.com/office/drawing/2010/main" val="0"/>
+                              </a:ext>
+                            </a:extLst>
+                          </a:blip>
+                          <a:srcRect/>
+                          <a:stretch>
+                            <a:fillRect/>
+                          </a:stretch>
+                        </pic:blipFill>
+                        <pic:spPr bwMode="auto">
+                          <a:xfrm>
+                            <a:off x="0" y="0"/>
+                            <a:ext cx="1144905" cy="1144905"/>
+                          </a:xfrm>
+                          <a:prstGeom prst="rect">
+                            <a:avLst/>
+                          </a:prstGeom>
+                          <a:noFill/>
+                          <a:ln>
+                            <a:noFill/>
+                          </a:ln>
+                        </pic:spPr>
+                      </pic:pic>
+                    </a:graphicData>
+                  </a:graphic>
+                  <wp14:sizeRelH relativeFrom="margin">
+                    <wp14:pctWidth>0</wp14:pctWidth>
+                  </wp14:sizeRelH>
+                  <wp14:sizeRelV relativeFrom="margin">
+                    <wp14:pctHeight>0</wp14:pctHeight>
+                  </wp14:sizeRelV>
+                </wp:anchor>
+              </w:drawing>
+            </w:r>
+            <w:r>
+              <w:rPr>
+                <w:sz w:val="14"/>
+                <w:szCs w:val="14"/>
+              </w:rPr>
+              <w:t>Empresa encargada del proyecto</w:t>
+            </w:r>
+          </w:p>
+        </w:tc>
+      </w:tr>
       <w:tr>
         <w:trPr>
           <w:trHeight w:val="238"/>
@@ -525,8 +645,8 @@
           <w:szCs w:val="20"/>
         </w:rPr>
         <w:sectPr>
-          <w:headerReference w:type="default" r:id="rId9"/>
-          <w:footerReference w:type="default" r:id="rId10"/>
+          <w:headerReference w:type="default" r:id="rId10"/>
+          <w:footerReference w:type="default" r:id="rId11"/>
           <w:pgSz w:w="11900" w:h="16840"/>
           <w:pgMar w:top="1417" w:right="1701" w:bottom="1417" w:left="1701" w:header="708" w:footer="708" w:gutter="0"/>
           <w:cols w:space="720"/>
@@ -889,7 +1009,7 @@
           </w:tcPr>
           <w:p>
             <w:r>
-              <w:t>23/02/2021</w:t>
+              <w:t>25/02/2021</w:t>
             </w:r>
           </w:p>
         </w:tc>
@@ -912,7 +1032,7 @@
           </w:tcPr>
           <w:p>
             <w:r>
-              <w:t>1.4</w:t>
+              <w:t>1.1.1</w:t>
             </w:r>
           </w:p>
         </w:tc>
@@ -935,7 +1055,7 @@
           </w:tcPr>
           <w:p>
             <w:r>
-              <w:t>“Cambio de nombres de los módulos a inglés”</w:t>
+              <w:t>“Cambios de icono del proyecto y actualización icono de empresa”</w:t>
             </w:r>
           </w:p>
         </w:tc>
@@ -1125,87 +1245,6 @@
           <w:p/>
         </w:tc>
       </w:tr>
-      <w:tr>
-        <w:trPr>
-          <w:trHeight w:val="243"/>
-        </w:trPr>
-        <w:tc>
-          <w:tcPr>
-            <w:tcW w:w="1526" w:type="dxa"/>
-            <w:tcBorders>
-              <w:top w:val="single" w:sz="6" w:space="0" w:color="000000"/>
-              <w:left w:val="single" w:sz="6" w:space="0" w:color="000000"/>
-              <w:bottom w:val="single" w:sz="6" w:space="0" w:color="000000"/>
-              <w:right w:val="single" w:sz="6" w:space="0" w:color="000000"/>
-            </w:tcBorders>
-            <w:shd w:val="clear" w:color="auto" w:fill="auto"/>
-            <w:tcMar>
-              <w:top w:w="80" w:type="dxa"/>
-              <w:left w:w="80" w:type="dxa"/>
-              <w:bottom w:w="80" w:type="dxa"/>
-              <w:right w:w="80" w:type="dxa"/>
-            </w:tcMar>
-          </w:tcPr>
-          <w:p/>
-        </w:tc>
-        <w:tc>
-          <w:tcPr>
-            <w:tcW w:w="1276" w:type="dxa"/>
-            <w:tcBorders>
-              <w:top w:val="single" w:sz="6" w:space="0" w:color="000000"/>
-              <w:left w:val="single" w:sz="6" w:space="0" w:color="000000"/>
-              <w:bottom w:val="single" w:sz="6" w:space="0" w:color="000000"/>
-              <w:right w:val="single" w:sz="6" w:space="0" w:color="000000"/>
-            </w:tcBorders>
-            <w:shd w:val="clear" w:color="auto" w:fill="auto"/>
-            <w:tcMar>
-              <w:top w:w="80" w:type="dxa"/>
-              <w:left w:w="80" w:type="dxa"/>
-              <w:bottom w:w="80" w:type="dxa"/>
-              <w:right w:w="80" w:type="dxa"/>
-            </w:tcMar>
-          </w:tcPr>
-          <w:p/>
-        </w:tc>
-        <w:tc>
-          <w:tcPr>
-            <w:tcW w:w="3402" w:type="dxa"/>
-            <w:tcBorders>
-              <w:top w:val="single" w:sz="6" w:space="0" w:color="000000"/>
-              <w:left w:val="single" w:sz="6" w:space="0" w:color="000000"/>
-              <w:bottom w:val="single" w:sz="6" w:space="0" w:color="000000"/>
-              <w:right w:val="single" w:sz="6" w:space="0" w:color="000000"/>
-            </w:tcBorders>
-            <w:shd w:val="clear" w:color="auto" w:fill="auto"/>
-            <w:tcMar>
-              <w:top w:w="80" w:type="dxa"/>
-              <w:left w:w="80" w:type="dxa"/>
-              <w:bottom w:w="80" w:type="dxa"/>
-              <w:right w:w="80" w:type="dxa"/>
-            </w:tcMar>
-          </w:tcPr>
-          <w:p/>
-        </w:tc>
-        <w:tc>
-          <w:tcPr>
-            <w:tcW w:w="2551" w:type="dxa"/>
-            <w:tcBorders>
-              <w:top w:val="single" w:sz="6" w:space="0" w:color="000000"/>
-              <w:left w:val="single" w:sz="6" w:space="0" w:color="000000"/>
-              <w:bottom w:val="single" w:sz="6" w:space="0" w:color="000000"/>
-              <w:right w:val="single" w:sz="6" w:space="0" w:color="000000"/>
-            </w:tcBorders>
-            <w:shd w:val="clear" w:color="auto" w:fill="auto"/>
-            <w:tcMar>
-              <w:top w:w="80" w:type="dxa"/>
-              <w:left w:w="80" w:type="dxa"/>
-              <w:bottom w:w="80" w:type="dxa"/>
-              <w:right w:w="80" w:type="dxa"/>
-            </w:tcMar>
-          </w:tcPr>
-          <w:p/>
-        </w:tc>
-      </w:tr>
     </w:tbl>
     <w:p>
       <w:pPr>
@@ -1481,21 +1520,12 @@
                 <w:tab w:val="clear" w:pos="8504"/>
               </w:tabs>
             </w:pPr>
-            <w:proofErr w:type="spellStart"/>
             <w:r>
               <w:rPr>
                 <w:rStyle w:val="Ninguno"/>
                 <w:lang w:val="fr-FR"/>
               </w:rPr>
-              <w:t>Por</w:t>
-            </w:r>
-            <w:proofErr w:type="spellEnd"/>
-            <w:r>
-              <w:rPr>
-                <w:rStyle w:val="Ninguno"/>
-                <w:lang w:val="fr-FR"/>
-              </w:rPr>
-              <w:t xml:space="preserve"> el cliente</w:t>
+              <w:t>Por el cliente</w:t>
             </w:r>
           </w:p>
         </w:tc>
@@ -1524,47 +1554,13 @@
                 <w:tab w:val="clear" w:pos="8504"/>
               </w:tabs>
             </w:pPr>
-            <w:proofErr w:type="spellStart"/>
             <w:r>
               <w:rPr>
                 <w:rStyle w:val="Ninguno"/>
                 <w:lang w:val="fr-FR"/>
               </w:rPr>
-              <w:t>Por</w:t>
+              <w:t>Por la empresa suministradora</w:t>
             </w:r>
-            <w:proofErr w:type="spellEnd"/>
-            <w:r>
-              <w:rPr>
-                <w:rStyle w:val="Ninguno"/>
-                <w:lang w:val="fr-FR"/>
-              </w:rPr>
-              <w:t xml:space="preserve"> la </w:t>
-            </w:r>
-            <w:proofErr w:type="spellStart"/>
-            <w:r>
-              <w:rPr>
-                <w:rStyle w:val="Ninguno"/>
-                <w:lang w:val="fr-FR"/>
-              </w:rPr>
-              <w:t>empresa</w:t>
-            </w:r>
-            <w:proofErr w:type="spellEnd"/>
-            <w:r>
-              <w:rPr>
-                <w:rStyle w:val="Ninguno"/>
-                <w:lang w:val="fr-FR"/>
-              </w:rPr>
-              <w:t xml:space="preserve"> </w:t>
-            </w:r>
-            <w:proofErr w:type="spellStart"/>
-            <w:r>
-              <w:rPr>
-                <w:rStyle w:val="Ninguno"/>
-                <w:lang w:val="fr-FR"/>
-              </w:rPr>
-              <w:t>suministradora</w:t>
-            </w:r>
-            <w:proofErr w:type="spellEnd"/>
           </w:p>
         </w:tc>
       </w:tr>
@@ -1706,21 +1702,7 @@
               <w:rPr>
                 <w:rStyle w:val="Ninguno"/>
               </w:rPr>
-              <w:t xml:space="preserve">Fdo. D./ </w:t>
-            </w:r>
-            <w:proofErr w:type="spellStart"/>
-            <w:r>
-              <w:rPr>
-                <w:rStyle w:val="Ninguno"/>
-              </w:rPr>
-              <w:t>Dña</w:t>
-            </w:r>
-            <w:proofErr w:type="spellEnd"/>
-            <w:r>
-              <w:rPr>
-                <w:rStyle w:val="Ninguno"/>
-              </w:rPr>
-              <w:t xml:space="preserve"> </w:t>
+              <w:t xml:space="preserve">Fdo. D./ Dña </w:t>
             </w:r>
           </w:p>
         </w:tc>
@@ -1753,21 +1735,7 @@
               <w:rPr>
                 <w:rStyle w:val="Ninguno"/>
               </w:rPr>
-              <w:t>Fdo. D./</w:t>
-            </w:r>
-            <w:proofErr w:type="spellStart"/>
-            <w:r>
-              <w:rPr>
-                <w:rStyle w:val="Ninguno"/>
-              </w:rPr>
-              <w:t>Dña</w:t>
-            </w:r>
-            <w:proofErr w:type="spellEnd"/>
-            <w:r>
-              <w:rPr>
-                <w:rStyle w:val="Ninguno"/>
-              </w:rPr>
-              <w:t xml:space="preserve"> </w:t>
+              <w:t xml:space="preserve">Fdo. D./Dña </w:t>
             </w:r>
           </w:p>
         </w:tc>
@@ -1874,7 +1842,7 @@
     <w:p>
       <w:pPr>
         <w:sectPr>
-          <w:headerReference w:type="first" r:id="rId11"/>
+          <w:headerReference w:type="first" r:id="rId12"/>
           <w:pgSz w:w="11900" w:h="16840"/>
           <w:pgMar w:top="1417" w:right="1701" w:bottom="1417" w:left="1701" w:header="708" w:footer="708" w:gutter="0"/>
           <w:cols w:space="720"/>
@@ -5324,21 +5292,7 @@
               <w:rPr>
                 <w:rStyle w:val="Ninguno"/>
               </w:rPr>
-              <w:t xml:space="preserve">Establecer las </w:t>
-            </w:r>
-            <w:proofErr w:type="spellStart"/>
-            <w:r>
-              <w:rPr>
-                <w:rStyle w:val="Ninguno"/>
-              </w:rPr>
-              <w:t>lineas</w:t>
-            </w:r>
-            <w:proofErr w:type="spellEnd"/>
-            <w:r>
-              <w:rPr>
-                <w:rStyle w:val="Ninguno"/>
-              </w:rPr>
-              <w:t xml:space="preserve"> a seguir para el desarrollo del proyecto en las diversas etapas de desarrollo de software</w:t>
+              <w:t>Establecer las lineas a seguir para el desarrollo del proyecto en las diversas etapas de desarrollo de software</w:t>
             </w:r>
           </w:p>
         </w:tc>
@@ -5399,7 +5353,7 @@
               <w:pStyle w:val="Normalindentado2"/>
               <w:ind w:left="0"/>
             </w:pPr>
-            <w:hyperlink r:id="rId12" w:history="1">
+            <w:hyperlink r:id="rId13" w:history="1">
               <w:r>
                 <w:rPr>
                   <w:rStyle w:val="Hyperlink0"/>
@@ -5642,16 +5596,8 @@
               <w:rPr>
                 <w:rStyle w:val="Ninguno"/>
               </w:rPr>
-              <w:t xml:space="preserve">Desarrollador </w:t>
+              <w:t>Desarrollador Fullstack</w:t>
             </w:r>
-            <w:proofErr w:type="spellStart"/>
-            <w:r>
-              <w:rPr>
-                <w:rStyle w:val="Ninguno"/>
-              </w:rPr>
-              <w:t>Fullstack</w:t>
-            </w:r>
-            <w:proofErr w:type="spellEnd"/>
           </w:p>
         </w:tc>
       </w:tr>
@@ -5908,17 +5854,8 @@
                 <w:rStyle w:val="Ninguno"/>
                 <w:lang w:val="en-US"/>
               </w:rPr>
-              <w:t>(re)</w:t>
+              <w:t>(re)aprobado</w:t>
             </w:r>
-            <w:proofErr w:type="spellStart"/>
-            <w:r>
-              <w:rPr>
-                <w:rStyle w:val="Ninguno"/>
-                <w:lang w:val="en-US"/>
-              </w:rPr>
-              <w:t>aprobado</w:t>
-            </w:r>
-            <w:proofErr w:type="spellEnd"/>
           </w:p>
         </w:tc>
       </w:tr>
@@ -6042,21 +5979,7 @@
         <w:rPr>
           <w:rStyle w:val="Ninguno"/>
         </w:rPr>
-        <w:t xml:space="preserve">Windows </w:t>
-      </w:r>
-      <w:proofErr w:type="spellStart"/>
-      <w:r>
-        <w:rPr>
-          <w:rStyle w:val="Ninguno"/>
-        </w:rPr>
-        <w:t>Forms</w:t>
-      </w:r>
-      <w:proofErr w:type="spellEnd"/>
-      <w:r>
-        <w:rPr>
-          <w:rStyle w:val="Ninguno"/>
-        </w:rPr>
-        <w:t xml:space="preserve"> es una tecnología que permite crear aplicaciones gráficas para escritorio en Windows. Ofrece capacidades para definir visualmente todo tipo de ventanas y controles dentro de éstas, y además facilita mucho la creación de interfaces orientadas al manejo de datos gracias a sus capacidades de enlace bidireccional a datos.</w:t>
+        <w:t>Windows Forms es una tecnología que permite crear aplicaciones gráficas para escritorio en Windows. Ofrece capacidades para definir visualmente todo tipo de ventanas y controles dentro de éstas, y además facilita mucho la creación de interfaces orientadas al manejo de datos gracias a sus capacidades de enlace bidireccional a datos.</w:t>
       </w:r>
       <w:sdt>
         <w:sdtPr>
@@ -6405,49 +6328,7 @@
         <w:rPr>
           <w:rStyle w:val="Ninguno"/>
         </w:rPr>
-        <w:t xml:space="preserve">El diagrama de casos de uso es una forma de diagrama de comportamiento en lenguaje de modelado unificado (UML, del inglés </w:t>
-      </w:r>
-      <w:proofErr w:type="spellStart"/>
-      <w:r>
-        <w:rPr>
-          <w:rStyle w:val="Ninguno"/>
-        </w:rPr>
-        <w:t>Unified</w:t>
-      </w:r>
-      <w:proofErr w:type="spellEnd"/>
-      <w:r>
-        <w:rPr>
-          <w:rStyle w:val="Ninguno"/>
-        </w:rPr>
-        <w:t xml:space="preserve"> </w:t>
-      </w:r>
-      <w:proofErr w:type="spellStart"/>
-      <w:r>
-        <w:rPr>
-          <w:rStyle w:val="Ninguno"/>
-        </w:rPr>
-        <w:t>Modelling</w:t>
-      </w:r>
-      <w:proofErr w:type="spellEnd"/>
-      <w:r>
-        <w:rPr>
-          <w:rStyle w:val="Ninguno"/>
-        </w:rPr>
-        <w:t xml:space="preserve"> </w:t>
-      </w:r>
-      <w:proofErr w:type="spellStart"/>
-      <w:r>
-        <w:rPr>
-          <w:rStyle w:val="Ninguno"/>
-        </w:rPr>
-        <w:t>Language</w:t>
-      </w:r>
-      <w:proofErr w:type="spellEnd"/>
-      <w:r>
-        <w:rPr>
-          <w:rStyle w:val="Ninguno"/>
-        </w:rPr>
-        <w:t>), con la que se representan procesos empresariales, así como sistemas y procesos de programación orientada a objetos.</w:t>
+        <w:t>El diagrama de casos de uso es una forma de diagrama de comportamiento en lenguaje de modelado unificado (UML, del inglés Unified Modelling Language), con la que se representan procesos empresariales, así como sistemas y procesos de programación orientada a objetos.</w:t>
       </w:r>
       <w:sdt>
         <w:sdtPr>
@@ -6803,7 +6684,7 @@
           <w:rStyle w:val="Ninguno"/>
         </w:rPr>
         <w:sectPr>
-          <w:headerReference w:type="default" r:id="rId13"/>
+          <w:headerReference w:type="default" r:id="rId14"/>
           <w:pgSz w:w="11900" w:h="16840"/>
           <w:pgMar w:top="1418" w:right="1701" w:bottom="1418" w:left="1701" w:header="708" w:footer="708" w:gutter="0"/>
           <w:cols w:space="720"/>
@@ -7081,21 +6962,7 @@
         <w:rPr>
           <w:shd w:val="clear" w:color="auto" w:fill="FFFFFF"/>
         </w:rPr>
-        <w:t xml:space="preserve">El modelo en cascada es un proceso de desarrollo secuencial, en el que el desarrollo de software se concibe como un conjunto de etapas </w:t>
-      </w:r>
-      <w:proofErr w:type="gramStart"/>
-      <w:r>
-        <w:rPr>
-          <w:shd w:val="clear" w:color="auto" w:fill="FFFFFF"/>
-        </w:rPr>
-        <w:t>que  se</w:t>
-      </w:r>
-      <w:proofErr w:type="gramEnd"/>
-      <w:r>
-        <w:rPr>
-          <w:shd w:val="clear" w:color="auto" w:fill="FFFFFF"/>
-        </w:rPr>
-        <w:t xml:space="preserve"> ejecutan una tras otra.</w:t>
+        <w:t>El modelo en cascada es un proceso de desarrollo secuencial, en el que el desarrollo de software se concibe como un conjunto de etapas que  se ejecutan una tras otra.</w:t>
       </w:r>
       <w:sdt>
         <w:sdtPr>
@@ -7270,21 +7137,7 @@
         <w:rPr>
           <w:rStyle w:val="Ninguno"/>
         </w:rPr>
-        <w:t xml:space="preserve">Es un sistema compuesto por software y hardware, creado especialmente para agilizar los procesos relacionados con ventas y </w:t>
-      </w:r>
-      <w:proofErr w:type="spellStart"/>
-      <w:r>
-        <w:rPr>
-          <w:rStyle w:val="Ninguno"/>
-        </w:rPr>
-        <w:t>atencion</w:t>
-      </w:r>
-      <w:proofErr w:type="spellEnd"/>
-      <w:r>
-        <w:rPr>
-          <w:rStyle w:val="Ninguno"/>
-        </w:rPr>
-        <w:t xml:space="preserve"> al publico.</w:t>
+        <w:t>Es un sistema compuesto por software y hardware, creado especialmente para agilizar los procesos relacionados con ventas y atencion al publico.</w:t>
       </w:r>
       <w:sdt>
         <w:sdtPr>
@@ -7367,19 +7220,11 @@
           <w:rStyle w:val="Ninguno"/>
         </w:rPr>
       </w:pPr>
-      <w:proofErr w:type="spellStart"/>
-      <w:r>
-        <w:rPr>
-          <w:rStyle w:val="Ninguno"/>
-        </w:rPr>
-        <w:t>Frontend</w:t>
-      </w:r>
-      <w:proofErr w:type="spellEnd"/>
-      <w:r>
-        <w:rPr>
-          <w:rStyle w:val="Ninguno"/>
-        </w:rPr>
-        <w:t xml:space="preserve"> es la parte de un sitio web que interactúa con los usuarios, por eso decimos que está del lado del cliente.</w:t>
+      <w:r>
+        <w:rPr>
+          <w:rStyle w:val="Ninguno"/>
+        </w:rPr>
+        <w:t>Frontend es la parte de un sitio web que interactúa con los usuarios, por eso decimos que está del lado del cliente.</w:t>
       </w:r>
       <w:sdt>
         <w:sdtPr>
@@ -7462,19 +7307,11 @@
           <w:rStyle w:val="Ninguno"/>
         </w:rPr>
       </w:pPr>
-      <w:proofErr w:type="spellStart"/>
-      <w:r>
-        <w:rPr>
-          <w:rStyle w:val="Ninguno"/>
-        </w:rPr>
-        <w:t>Backend</w:t>
-      </w:r>
-      <w:proofErr w:type="spellEnd"/>
-      <w:r>
-        <w:rPr>
-          <w:rStyle w:val="Ninguno"/>
-        </w:rPr>
-        <w:t xml:space="preserve"> es la capa de acceso a datos de un software o cualquier dispositivo, que no es directamente accesible por los usuarios, además contiene la lógica de la aplicación que maneja dichos datos.</w:t>
+      <w:r>
+        <w:rPr>
+          <w:rStyle w:val="Ninguno"/>
+        </w:rPr>
+        <w:t>Backend es la capa de acceso a datos de un software o cualquier dispositivo, que no es directamente accesible por los usuarios, además contiene la lógica de la aplicación que maneja dichos datos.</w:t>
       </w:r>
       <w:sdt>
         <w:sdtPr>
@@ -7557,19 +7394,11 @@
           <w:rStyle w:val="Ninguno"/>
         </w:rPr>
       </w:pPr>
-      <w:proofErr w:type="spellStart"/>
-      <w:r>
-        <w:rPr>
-          <w:rStyle w:val="Ninguno"/>
-        </w:rPr>
-        <w:t>Backend</w:t>
-      </w:r>
-      <w:proofErr w:type="spellEnd"/>
-      <w:r>
-        <w:rPr>
-          <w:rStyle w:val="Ninguno"/>
-        </w:rPr>
-        <w:t xml:space="preserve"> es la capa de acceso a datos de un software o cualquier dispositivo, que no es directamente accesible por los usuarios, además contiene la lógica de la aplicación que maneja dichos datos.</w:t>
+      <w:r>
+        <w:rPr>
+          <w:rStyle w:val="Ninguno"/>
+        </w:rPr>
+        <w:t>Backend es la capa de acceso a datos de un software o cualquier dispositivo, que no es directamente accesible por los usuarios, además contiene la lógica de la aplicación que maneja dichos datos.</w:t>
       </w:r>
       <w:sdt>
         <w:sdtPr>
@@ -7743,35 +7572,7 @@
         <w:rPr>
           <w:rStyle w:val="Ninguno"/>
         </w:rPr>
-        <w:t xml:space="preserve">Una red de área local, red local o LAN (del inglés local </w:t>
-      </w:r>
-      <w:proofErr w:type="spellStart"/>
-      <w:r>
-        <w:rPr>
-          <w:rStyle w:val="Ninguno"/>
-        </w:rPr>
-        <w:t>area</w:t>
-      </w:r>
-      <w:proofErr w:type="spellEnd"/>
-      <w:r>
-        <w:rPr>
-          <w:rStyle w:val="Ninguno"/>
-        </w:rPr>
-        <w:t xml:space="preserve"> </w:t>
-      </w:r>
-      <w:proofErr w:type="spellStart"/>
-      <w:r>
-        <w:rPr>
-          <w:rStyle w:val="Ninguno"/>
-        </w:rPr>
-        <w:t>network</w:t>
-      </w:r>
-      <w:proofErr w:type="spellEnd"/>
-      <w:r>
-        <w:rPr>
-          <w:rStyle w:val="Ninguno"/>
-        </w:rPr>
-        <w:t>) es la interconexión de varias Computadoras y Periféricos.</w:t>
+        <w:t>Una red de área local, red local o LAN (del inglés local area network) es la interconexión de varias Computadoras y Periféricos.</w:t>
       </w:r>
       <w:sdt>
         <w:sdtPr>
@@ -7858,21 +7659,7 @@
         <w:rPr>
           <w:rStyle w:val="Ninguno"/>
         </w:rPr>
-        <w:t xml:space="preserve">La programación dirigida por </w:t>
-      </w:r>
-      <w:proofErr w:type="gramStart"/>
-      <w:r>
-        <w:rPr>
-          <w:rStyle w:val="Ninguno"/>
-        </w:rPr>
-        <w:t>eventos,</w:t>
-      </w:r>
-      <w:proofErr w:type="gramEnd"/>
-      <w:r>
-        <w:rPr>
-          <w:rStyle w:val="Ninguno"/>
-        </w:rPr>
-        <w:t xml:space="preserve"> es un paradigma de programación en el que tanto la estructura como la ejecución de los programas van determinados por los sucesos que ocurran en el sistema, definidos por el usuario o que ellos mismos provoquen.</w:t>
+        <w:t>La programación dirigida por eventos, es un paradigma de programación en el que tanto la estructura como la ejecución de los programas van determinados por los sucesos que ocurran en el sistema, definidos por el usuario o que ellos mismos provoquen.</w:t>
       </w:r>
       <w:sdt>
         <w:sdtPr>
@@ -8134,51 +7921,7 @@
         <w:rPr>
           <w:rStyle w:val="Ninguno"/>
         </w:rPr>
-        <w:t xml:space="preserve">Son las ventanas que contienen a otros controles e incluir controles de </w:t>
-      </w:r>
-      <w:proofErr w:type="spellStart"/>
-      <w:proofErr w:type="gramStart"/>
-      <w:r>
-        <w:rPr>
-          <w:rStyle w:val="Ninguno"/>
-        </w:rPr>
-        <w:t>comando,como</w:t>
-      </w:r>
-      <w:proofErr w:type="spellEnd"/>
-      <w:proofErr w:type="gramEnd"/>
-      <w:r>
-        <w:rPr>
-          <w:rStyle w:val="Ninguno"/>
-        </w:rPr>
-        <w:t xml:space="preserve"> </w:t>
-      </w:r>
-      <w:proofErr w:type="spellStart"/>
-      <w:r>
-        <w:rPr>
-          <w:rStyle w:val="Ninguno"/>
-        </w:rPr>
-        <w:t>botones,caja</w:t>
-      </w:r>
-      <w:proofErr w:type="spellEnd"/>
-      <w:r>
-        <w:rPr>
-          <w:rStyle w:val="Ninguno"/>
-        </w:rPr>
-        <w:t xml:space="preserve"> de </w:t>
-      </w:r>
-      <w:proofErr w:type="spellStart"/>
-      <w:r>
-        <w:rPr>
-          <w:rStyle w:val="Ninguno"/>
-        </w:rPr>
-        <w:t>texto,controles</w:t>
-      </w:r>
-      <w:proofErr w:type="spellEnd"/>
-      <w:r>
-        <w:rPr>
-          <w:rStyle w:val="Ninguno"/>
-        </w:rPr>
-        <w:t xml:space="preserve"> para base de datos, y por supuesto el código necesario  de nuestro programas.</w:t>
+        <w:t>Son las ventanas que contienen a otros controles e incluir controles de comando,como botones,caja de texto,controles para base de datos, y por supuesto el código necesario  de nuestro programas.</w:t>
       </w:r>
       <w:sdt>
         <w:sdtPr>
@@ -8265,35 +8008,7 @@
         <w:rPr>
           <w:rStyle w:val="Ninguno"/>
         </w:rPr>
-        <w:t>La interfaz de usuario o UI (</w:t>
-      </w:r>
-      <w:proofErr w:type="spellStart"/>
-      <w:r>
-        <w:rPr>
-          <w:rStyle w:val="Ninguno"/>
-        </w:rPr>
-        <w:t>User</w:t>
-      </w:r>
-      <w:proofErr w:type="spellEnd"/>
-      <w:r>
-        <w:rPr>
-          <w:rStyle w:val="Ninguno"/>
-        </w:rPr>
-        <w:t xml:space="preserve"> </w:t>
-      </w:r>
-      <w:proofErr w:type="gramStart"/>
-      <w:r>
-        <w:rPr>
-          <w:rStyle w:val="Ninguno"/>
-        </w:rPr>
-        <w:t>Interface</w:t>
-      </w:r>
-      <w:proofErr w:type="gramEnd"/>
-      <w:r>
-        <w:rPr>
-          <w:rStyle w:val="Ninguno"/>
-        </w:rPr>
-        <w:t>) es un concepto que abarca arquitectura de información, patrones y diferentes elementos visuales que nos permiten interactuar de forma eficaz con sistemas operativos y softwares de diversos dispositivos.</w:t>
+        <w:t>La interfaz de usuario o UI (User Interface) es un concepto que abarca arquitectura de información, patrones y diferentes elementos visuales que nos permiten interactuar de forma eficaz con sistemas operativos y softwares de diversos dispositivos.</w:t>
       </w:r>
       <w:sdt>
         <w:sdtPr>
@@ -8554,21 +8269,7 @@
         <w:rPr>
           <w:rStyle w:val="Ninguno"/>
         </w:rPr>
-        <w:t xml:space="preserve">Las direcciones IP (IP es un acrónimo para Internet </w:t>
-      </w:r>
-      <w:proofErr w:type="spellStart"/>
-      <w:r>
-        <w:rPr>
-          <w:rStyle w:val="Ninguno"/>
-        </w:rPr>
-        <w:t>Protocol</w:t>
-      </w:r>
-      <w:proofErr w:type="spellEnd"/>
-      <w:r>
-        <w:rPr>
-          <w:rStyle w:val="Ninguno"/>
-        </w:rPr>
-        <w:t>) son un número único e irrepetible con el cual se identifica una c</w:t>
+        <w:t>Las direcciones IP (IP es un acrónimo para Internet Protocol) son un número único e irrepetible con el cual se identifica una c</w:t>
       </w:r>
       <w:r>
         <w:rPr>
@@ -8667,21 +8368,7 @@
         <w:rPr>
           <w:rStyle w:val="Ninguno"/>
         </w:rPr>
-        <w:t xml:space="preserve">El programa </w:t>
-      </w:r>
-      <w:proofErr w:type="spellStart"/>
-      <w:r>
-        <w:rPr>
-          <w:rStyle w:val="Ninguno"/>
-        </w:rPr>
-        <w:t>login</w:t>
-      </w:r>
-      <w:proofErr w:type="spellEnd"/>
-      <w:r>
-        <w:rPr>
-          <w:rStyle w:val="Ninguno"/>
-        </w:rPr>
-        <w:t xml:space="preserve"> se encarga de la autenticación del usuario (comprobando que el nombre de usuario y contraseña sean correctos), y establece un entorno inicial para el usuario activando permisos para la línea serie e iniciando el intérprete de comandos.</w:t>
+        <w:t>El programa login se encarga de la autenticación del usuario (comprobando que el nombre de usuario y contraseña sean correctos), y establece un entorno inicial para el usuario activando permisos para la línea serie e iniciando el intérprete de comandos.</w:t>
       </w:r>
       <w:sdt>
         <w:sdtPr>
@@ -8833,19 +8520,11 @@
           <w:rStyle w:val="Ninguno"/>
         </w:rPr>
       </w:pPr>
-      <w:proofErr w:type="gramStart"/>
-      <w:r>
-        <w:rPr>
-          <w:rStyle w:val="Ninguno"/>
-        </w:rPr>
-        <w:t>TICKET</w:t>
-      </w:r>
-      <w:proofErr w:type="gramEnd"/>
-      <w:r>
-        <w:rPr>
-          <w:rStyle w:val="Ninguno"/>
-        </w:rPr>
-        <w:t>:</w:t>
+      <w:r>
+        <w:rPr>
+          <w:rStyle w:val="Ninguno"/>
+        </w:rPr>
+        <w:t>TICKET:</w:t>
       </w:r>
     </w:p>
     <w:p>
@@ -8863,21 +8542,7 @@
         <w:rPr>
           <w:rStyle w:val="Ninguno"/>
         </w:rPr>
-        <w:t xml:space="preserve">Un </w:t>
-      </w:r>
-      <w:proofErr w:type="gramStart"/>
-      <w:r>
-        <w:rPr>
-          <w:rStyle w:val="Ninguno"/>
-        </w:rPr>
-        <w:t>ticket</w:t>
-      </w:r>
-      <w:proofErr w:type="gramEnd"/>
-      <w:r>
-        <w:rPr>
-          <w:rStyle w:val="Ninguno"/>
-        </w:rPr>
-        <w:t xml:space="preserve"> es un archivo contenido en el sistema de seguimiento que contiene información acerca de intervenciones de software hechas por personal de soporte técnico o terceros a pedido de un usuario final que ha reportado un incidente que está impidiéndoles trabajar en sus computadoras cuando ellos esperaban poder hacerlo.</w:t>
+        <w:t>Un ticket es un archivo contenido en el sistema de seguimiento que contiene información acerca de intervenciones de software hechas por personal de soporte técnico o terceros a pedido de un usuario final que ha reportado un incidente que está impidiéndoles trabajar en sus computadoras cuando ellos esperaban poder hacerlo.</w:t>
       </w:r>
       <w:sdt>
         <w:sdtPr>
@@ -9123,77 +8788,7 @@
         <w:rPr>
           <w:rStyle w:val="Ninguno"/>
         </w:rPr>
-        <w:t xml:space="preserve">El Instituto de Ingenieros Eléctricos y Electrónicos (conocido por sus siglas IEEE, leído i-triple-e en Latinoamérica o i-e-cubo en España; en inglés </w:t>
-      </w:r>
-      <w:proofErr w:type="spellStart"/>
-      <w:r>
-        <w:rPr>
-          <w:rStyle w:val="Ninguno"/>
-        </w:rPr>
-        <w:t>Institute</w:t>
-      </w:r>
-      <w:proofErr w:type="spellEnd"/>
-      <w:r>
-        <w:rPr>
-          <w:rStyle w:val="Ninguno"/>
-        </w:rPr>
-        <w:t xml:space="preserve"> </w:t>
-      </w:r>
-      <w:proofErr w:type="spellStart"/>
-      <w:r>
-        <w:rPr>
-          <w:rStyle w:val="Ninguno"/>
-        </w:rPr>
-        <w:t>of</w:t>
-      </w:r>
-      <w:proofErr w:type="spellEnd"/>
-      <w:r>
-        <w:rPr>
-          <w:rStyle w:val="Ninguno"/>
-        </w:rPr>
-        <w:t xml:space="preserve"> </w:t>
-      </w:r>
-      <w:proofErr w:type="spellStart"/>
-      <w:r>
-        <w:rPr>
-          <w:rStyle w:val="Ninguno"/>
-        </w:rPr>
-        <w:t>Electrical</w:t>
-      </w:r>
-      <w:proofErr w:type="spellEnd"/>
-      <w:r>
-        <w:rPr>
-          <w:rStyle w:val="Ninguno"/>
-        </w:rPr>
-        <w:t xml:space="preserve"> and </w:t>
-      </w:r>
-      <w:proofErr w:type="spellStart"/>
-      <w:r>
-        <w:rPr>
-          <w:rStyle w:val="Ninguno"/>
-        </w:rPr>
-        <w:t>Electronics</w:t>
-      </w:r>
-      <w:proofErr w:type="spellEnd"/>
-      <w:r>
-        <w:rPr>
-          <w:rStyle w:val="Ninguno"/>
-        </w:rPr>
-        <w:t xml:space="preserve"> </w:t>
-      </w:r>
-      <w:proofErr w:type="spellStart"/>
-      <w:r>
-        <w:rPr>
-          <w:rStyle w:val="Ninguno"/>
-        </w:rPr>
-        <w:t>Engineers</w:t>
-      </w:r>
-      <w:proofErr w:type="spellEnd"/>
-      <w:r>
-        <w:rPr>
-          <w:rStyle w:val="Ninguno"/>
-        </w:rPr>
-        <w:t xml:space="preserve">) es una asociación mundial de ingenieros dedicada a la normalización y el desarrollo en </w:t>
+        <w:t xml:space="preserve">El Instituto de Ingenieros Eléctricos y Electrónicos (conocido por sus siglas IEEE, leído i-triple-e en Latinoamérica o i-e-cubo en España; en inglés Institute of Electrical and Electronics Engineers) es una asociación mundial de ingenieros dedicada a la normalización y el desarrollo en </w:t>
       </w:r>
       <w:r>
         <w:rPr>
@@ -9374,21 +8969,7 @@
         <w:rPr>
           <w:rStyle w:val="Ninguno"/>
         </w:rPr>
-        <w:t xml:space="preserve">.NET es un </w:t>
-      </w:r>
-      <w:proofErr w:type="spellStart"/>
-      <w:r>
-        <w:rPr>
-          <w:rStyle w:val="Ninguno"/>
-        </w:rPr>
-        <w:t>framework</w:t>
-      </w:r>
-      <w:proofErr w:type="spellEnd"/>
-      <w:r>
-        <w:rPr>
-          <w:rStyle w:val="Ninguno"/>
-        </w:rPr>
-        <w:t xml:space="preserve"> de Microsoft que hace un énfasis en la transparencia de redes, con independencia de plataforma de hardware y que permite un rápido desarrollo de aplicaciones. Basada en ella, la empresa intenta desarrollar una estrategia horizontal que integre sus productos, desde el sistema operativo hasta las herramientas de mercado.</w:t>
+        <w:t>.NET es un framework de Microsoft que hace un énfasis en la transparencia de redes, con independencia de plataforma de hardware y que permite un rápido desarrollo de aplicaciones. Basada en ella, la empresa intenta desarrollar una estrategia horizontal que integre sus productos, desde el sistema operativo hasta las herramientas de mercado.</w:t>
       </w:r>
       <w:sdt>
         <w:sdtPr>
@@ -9475,21 +9056,7 @@
         <w:rPr>
           <w:rStyle w:val="Ninguno"/>
         </w:rPr>
-        <w:t xml:space="preserve">Un sistema operativo es un conjunto de programas que permite manejar la memoria, disco, medios de almacenamiento de información y los diferentes periféricos o recursos de nuestra computadora, como son el teclado, el </w:t>
-      </w:r>
-      <w:proofErr w:type="gramStart"/>
-      <w:r>
-        <w:rPr>
-          <w:rStyle w:val="Ninguno"/>
-        </w:rPr>
-        <w:t>mouse</w:t>
-      </w:r>
-      <w:proofErr w:type="gramEnd"/>
-      <w:r>
-        <w:rPr>
-          <w:rStyle w:val="Ninguno"/>
-        </w:rPr>
-        <w:t>, la impresora, la placa de red, entre otros.</w:t>
+        <w:t>Un sistema operativo es un conjunto de programas que permite manejar la memoria, disco, medios de almacenamiento de información y los diferentes periféricos o recursos de nuestra computadora, como son el teclado, el mouse, la impresora, la placa de red, entre otros.</w:t>
       </w:r>
       <w:sdt>
         <w:sdtPr>
@@ -9663,49 +9230,7 @@
         <w:rPr>
           <w:rStyle w:val="Ninguno"/>
         </w:rPr>
-        <w:t xml:space="preserve">La interfaz de programación de aplicaciones, conocida también por la sigla API, en inglés, </w:t>
-      </w:r>
-      <w:proofErr w:type="spellStart"/>
-      <w:r>
-        <w:rPr>
-          <w:rStyle w:val="Ninguno"/>
-        </w:rPr>
-        <w:t>application</w:t>
-      </w:r>
-      <w:proofErr w:type="spellEnd"/>
-      <w:r>
-        <w:rPr>
-          <w:rStyle w:val="Ninguno"/>
-        </w:rPr>
-        <w:t xml:space="preserve"> </w:t>
-      </w:r>
-      <w:proofErr w:type="spellStart"/>
-      <w:r>
-        <w:rPr>
-          <w:rStyle w:val="Ninguno"/>
-        </w:rPr>
-        <w:t>programming</w:t>
-      </w:r>
-      <w:proofErr w:type="spellEnd"/>
-      <w:r>
-        <w:rPr>
-          <w:rStyle w:val="Ninguno"/>
-        </w:rPr>
-        <w:t xml:space="preserve"> </w:t>
-      </w:r>
-      <w:proofErr w:type="gramStart"/>
-      <w:r>
-        <w:rPr>
-          <w:rStyle w:val="Ninguno"/>
-        </w:rPr>
-        <w:t>interface</w:t>
-      </w:r>
-      <w:proofErr w:type="gramEnd"/>
-      <w:r>
-        <w:rPr>
-          <w:rStyle w:val="Ninguno"/>
-        </w:rPr>
-        <w:t>,​ es un conjunto de subrutinas, funciones y procedimientos (o métodos, en la programación orientada a objetos) que ofrece cierta biblioteca para ser utilizado por otro software como una capa de abstracción</w:t>
+        <w:t>La interfaz de programación de aplicaciones, conocida también por la sigla API, en inglés, application programming interface,​ es un conjunto de subrutinas, funciones y procedimientos (o métodos, en la programación orientada a objetos) que ofrece cierta biblioteca para ser utilizado por otro software como una capa de abstracción</w:t>
       </w:r>
       <w:sdt>
         <w:sdtPr>
@@ -9792,49 +9317,7 @@
         <w:rPr>
           <w:rStyle w:val="Ninguno"/>
         </w:rPr>
-        <w:t>UML son las siglas de “</w:t>
-      </w:r>
-      <w:proofErr w:type="spellStart"/>
-      <w:r>
-        <w:rPr>
-          <w:rStyle w:val="Ninguno"/>
-        </w:rPr>
-        <w:t>Unified</w:t>
-      </w:r>
-      <w:proofErr w:type="spellEnd"/>
-      <w:r>
-        <w:rPr>
-          <w:rStyle w:val="Ninguno"/>
-        </w:rPr>
-        <w:t xml:space="preserve"> </w:t>
-      </w:r>
-      <w:proofErr w:type="spellStart"/>
-      <w:r>
-        <w:rPr>
-          <w:rStyle w:val="Ninguno"/>
-        </w:rPr>
-        <w:t>Modeling</w:t>
-      </w:r>
-      <w:proofErr w:type="spellEnd"/>
-      <w:r>
-        <w:rPr>
-          <w:rStyle w:val="Ninguno"/>
-        </w:rPr>
-        <w:t xml:space="preserve"> </w:t>
-      </w:r>
-      <w:proofErr w:type="spellStart"/>
-      <w:r>
-        <w:rPr>
-          <w:rStyle w:val="Ninguno"/>
-        </w:rPr>
-        <w:t>Language</w:t>
-      </w:r>
-      <w:proofErr w:type="spellEnd"/>
-      <w:r>
-        <w:rPr>
-          <w:rStyle w:val="Ninguno"/>
-        </w:rPr>
-        <w:t>” o “Lenguaje Unificado de Modelado”. Se trata de un estándar que se ha adoptado a nivel internacional por numerosos organismos y empresas para crear esquemas, diagramas y documentación relativa a los desarrollos de software (programas informáticos).</w:t>
+        <w:t>UML son las siglas de “Unified Modeling Language” o “Lenguaje Unificado de Modelado”. Se trata de un estándar que se ha adoptado a nivel internacional por numerosos organismos y empresas para crear esquemas, diagramas y documentación relativa a los desarrollos de software (programas informáticos).</w:t>
       </w:r>
       <w:sdt>
         <w:sdtPr>
@@ -10183,77 +9666,7 @@
           <w:rStyle w:val="Ninguno"/>
         </w:rPr>
         <w:lastRenderedPageBreak/>
-        <w:t xml:space="preserve">La interfaz de línea de comandos o interfaz de línea de órdenes (en inglés, </w:t>
-      </w:r>
-      <w:proofErr w:type="spellStart"/>
-      <w:r>
-        <w:rPr>
-          <w:rStyle w:val="Ninguno"/>
-        </w:rPr>
-        <w:t>command</w:t>
-      </w:r>
-      <w:proofErr w:type="spellEnd"/>
-      <w:r>
-        <w:rPr>
-          <w:rStyle w:val="Ninguno"/>
-        </w:rPr>
-        <w:t xml:space="preserve">-line </w:t>
-      </w:r>
-      <w:proofErr w:type="gramStart"/>
-      <w:r>
-        <w:rPr>
-          <w:rStyle w:val="Ninguno"/>
-        </w:rPr>
-        <w:t>interface</w:t>
-      </w:r>
-      <w:proofErr w:type="gramEnd"/>
-      <w:r>
-        <w:rPr>
-          <w:rStyle w:val="Ninguno"/>
-        </w:rPr>
-        <w:t xml:space="preserve">, CLI) es un método que permite a los usuarios dar instrucciones a algún programa informático por medio de una línea de texto simple. Debe notarse que los conceptos de CLI, </w:t>
-      </w:r>
-      <w:proofErr w:type="spellStart"/>
-      <w:r>
-        <w:rPr>
-          <w:rStyle w:val="Ninguno"/>
-        </w:rPr>
-        <w:t>shell</w:t>
-      </w:r>
-      <w:proofErr w:type="spellEnd"/>
-      <w:r>
-        <w:rPr>
-          <w:rStyle w:val="Ninguno"/>
-        </w:rPr>
-        <w:t xml:space="preserve"> y emulador de terminal no son lo mismo ya que CLI es un método mientras que </w:t>
-      </w:r>
-      <w:proofErr w:type="spellStart"/>
-      <w:r>
-        <w:rPr>
-          <w:rStyle w:val="Ninguno"/>
-        </w:rPr>
-        <w:t>shell</w:t>
-      </w:r>
-      <w:proofErr w:type="spellEnd"/>
-      <w:r>
-        <w:rPr>
-          <w:rStyle w:val="Ninguno"/>
-        </w:rPr>
-        <w:t xml:space="preserve"> y emulador de terminal son programas informáticos. Sin </w:t>
-      </w:r>
-      <w:proofErr w:type="gramStart"/>
-      <w:r>
-        <w:rPr>
-          <w:rStyle w:val="Ninguno"/>
-        </w:rPr>
-        <w:t>embargo</w:t>
-      </w:r>
-      <w:proofErr w:type="gramEnd"/>
-      <w:r>
-        <w:rPr>
-          <w:rStyle w:val="Ninguno"/>
-        </w:rPr>
-        <w:t xml:space="preserve"> los tres suelen utilizarse como sinónimos.</w:t>
+        <w:t>La interfaz de línea de comandos o interfaz de línea de órdenes (en inglés, command-line interface, CLI) es un método que permite a los usuarios dar instrucciones a algún programa informático por medio de una línea de texto simple. Debe notarse que los conceptos de CLI, shell y emulador de terminal no son lo mismo ya que CLI es un método mientras que shell y emulador de terminal son programas informáticos. Sin embargo los tres suelen utilizarse como sinónimos.</w:t>
       </w:r>
       <w:sdt>
         <w:sdtPr>
@@ -12673,21 +12086,7 @@
         <w:rPr>
           <w:rStyle w:val="Ninguno"/>
         </w:rPr>
-        <w:t xml:space="preserve">ANSI/IEEE </w:t>
-      </w:r>
-      <w:proofErr w:type="spellStart"/>
-      <w:r>
-        <w:rPr>
-          <w:rStyle w:val="Ninguno"/>
-        </w:rPr>
-        <w:t>std</w:t>
-      </w:r>
-      <w:proofErr w:type="spellEnd"/>
-      <w:r>
-        <w:rPr>
-          <w:rStyle w:val="Ninguno"/>
-        </w:rPr>
-        <w:t>. 830, 1998.</w:t>
+        <w:t>ANSI/IEEE std. 830, 1998.</w:t>
       </w:r>
     </w:p>
     <w:p>
@@ -12874,21 +12273,7 @@
         <w:rPr>
           <w:rStyle w:val="Ninguno"/>
         </w:rPr>
-        <w:t xml:space="preserve">PDV UTH, El punto de venta PDV UTH consiste en un sistema informático que permite habilitar a los comerciantes y administradores de pequeños comercios, para gestionar los productos que comercializan, las ventas de estos mismos, y por la naturaleza del comercio, las </w:t>
-      </w:r>
-      <w:proofErr w:type="spellStart"/>
-      <w:r>
-        <w:rPr>
-          <w:rStyle w:val="Ninguno"/>
-        </w:rPr>
-        <w:t>lineas</w:t>
-      </w:r>
-      <w:proofErr w:type="spellEnd"/>
-      <w:r>
-        <w:rPr>
-          <w:rStyle w:val="Ninguno"/>
-        </w:rPr>
-        <w:t xml:space="preserve"> de crédito que se extienden a los clientes registrados, como comúnmente se realiza en pequeños abarrotes y papelerías por mencionar un par de ejemplos.</w:t>
+        <w:t>PDV UTH, El punto de venta PDV UTH consiste en un sistema informático que permite habilitar a los comerciantes y administradores de pequeños comercios, para gestionar los productos que comercializan, las ventas de estos mismos, y por la naturaleza del comercio, las lineas de crédito que se extienden a los clientes registrados, como comúnmente se realiza en pequeños abarrotes y papelerías por mencionar un par de ejemplos.</w:t>
       </w:r>
     </w:p>
     <w:p>
@@ -12936,15 +12321,7 @@
         </w:numPr>
       </w:pPr>
       <w:r>
-        <w:t xml:space="preserve">Expide un </w:t>
-      </w:r>
-      <w:proofErr w:type="gramStart"/>
-      <w:r>
-        <w:t>ticket</w:t>
-      </w:r>
-      <w:proofErr w:type="gramEnd"/>
-      <w:r>
-        <w:t xml:space="preserve"> de cada venta con todos los detalles necesarios para describirla.</w:t>
+        <w:t>Expide un ticket de cada venta con todos los detalles necesarios para describirla.</w:t>
       </w:r>
     </w:p>
     <w:p>
@@ -12968,15 +12345,7 @@
         </w:numPr>
       </w:pPr>
       <w:r>
-        <w:t xml:space="preserve">Permite el registro de los productos que el negocio comercializa, empleando varios datos importantes incluyendo imágenes de </w:t>
-      </w:r>
-      <w:proofErr w:type="gramStart"/>
-      <w:r>
-        <w:t>los mismos</w:t>
-      </w:r>
-      <w:proofErr w:type="gramEnd"/>
-      <w:r>
-        <w:t>.</w:t>
+        <w:t>Permite el registro de los productos que el negocio comercializa, empleando varios datos importantes incluyendo imágenes de los mismos.</w:t>
       </w:r>
     </w:p>
     <w:p>
@@ -14111,36 +13480,14 @@
         <w:rPr>
           <w:rStyle w:val="Ninguno"/>
         </w:rPr>
-        <w:t xml:space="preserve"> con vista en Windows </w:t>
-      </w:r>
-      <w:proofErr w:type="spellStart"/>
-      <w:r>
-        <w:rPr>
-          <w:rStyle w:val="Ninguno"/>
-        </w:rPr>
-        <w:t>Form</w:t>
-      </w:r>
-      <w:proofErr w:type="spellEnd"/>
-      <w:r>
-        <w:rPr>
-          <w:rStyle w:val="Ninguno"/>
-        </w:rPr>
-        <w:t>, para ejecutarse en sistemas operativos Windows</w:t>
-      </w:r>
-      <w:r>
-        <w:rPr>
-          <w:rStyle w:val="Ninguno"/>
-        </w:rPr>
-        <w:t xml:space="preserve"> con versiones superiores a </w:t>
-      </w:r>
-      <w:proofErr w:type="spellStart"/>
-      <w:r>
-        <w:rPr>
-          <w:rStyle w:val="Ninguno"/>
-        </w:rPr>
-        <w:t>xp</w:t>
-      </w:r>
-      <w:proofErr w:type="spellEnd"/>
+        <w:t xml:space="preserve"> con vista en Windows Form, para ejecutarse en sistemas operativos Windows</w:t>
+      </w:r>
+      <w:r>
+        <w:rPr>
+          <w:rStyle w:val="Ninguno"/>
+        </w:rPr>
+        <w:t xml:space="preserve"> con versiones superiores a xp</w:t>
+      </w:r>
       <w:r>
         <w:rPr>
           <w:rStyle w:val="Ninguno"/>
@@ -14159,21 +13506,7 @@
         <w:rPr>
           <w:rStyle w:val="Ninguno"/>
         </w:rPr>
-        <w:t xml:space="preserve">El sistema utilizará motor de la base de datos en </w:t>
-      </w:r>
-      <w:proofErr w:type="spellStart"/>
-      <w:r>
-        <w:rPr>
-          <w:rStyle w:val="Ninguno"/>
-        </w:rPr>
-        <w:t>MariaDB</w:t>
-      </w:r>
-      <w:proofErr w:type="spellEnd"/>
-      <w:r>
-        <w:rPr>
-          <w:rStyle w:val="Ninguno"/>
-        </w:rPr>
-        <w:t xml:space="preserve"> 10.4.X.</w:t>
+        <w:t>El sistema utilizará motor de la base de datos en MariaDB 10.4.X.</w:t>
       </w:r>
       <w:r>
         <w:rPr>
@@ -14298,21 +13631,7 @@
         <w:rPr>
           <w:rStyle w:val="Ninguno"/>
         </w:rPr>
-        <w:t>Los nuevos requisitos se establecerán en una nueva FASE de desarrollo del proyecto (</w:t>
-      </w:r>
-      <w:proofErr w:type="spellStart"/>
-      <w:r>
-        <w:rPr>
-          <w:rStyle w:val="Ninguno"/>
-        </w:rPr>
-        <w:t>version</w:t>
-      </w:r>
-      <w:proofErr w:type="spellEnd"/>
-      <w:r>
-        <w:rPr>
-          <w:rStyle w:val="Ninguno"/>
-        </w:rPr>
-        <w:t xml:space="preserve"> 2.0).</w:t>
+        <w:t>Los nuevos requisitos se establecerán en una nueva FASE de desarrollo del proyecto (version 2.0).</w:t>
       </w:r>
     </w:p>
     <w:p>
@@ -14346,35 +13665,7 @@
         <w:rPr>
           <w:rStyle w:val="Ninguno"/>
         </w:rPr>
-        <w:t xml:space="preserve">Todos los clientes que se benefician del PDV cuentan con un equipo de cómputo con sistema operativo Windows </w:t>
-      </w:r>
-      <w:proofErr w:type="spellStart"/>
-      <w:r>
-        <w:rPr>
-          <w:rStyle w:val="Ninguno"/>
-        </w:rPr>
-        <w:t>version</w:t>
-      </w:r>
-      <w:proofErr w:type="spellEnd"/>
-      <w:r>
-        <w:rPr>
-          <w:rStyle w:val="Ninguno"/>
-        </w:rPr>
-        <w:t xml:space="preserve"> 7 en adelante (se tiene que instalar el </w:t>
-      </w:r>
-      <w:proofErr w:type="spellStart"/>
-      <w:r>
-        <w:rPr>
-          <w:rStyle w:val="Ninguno"/>
-        </w:rPr>
-        <w:t>framework</w:t>
-      </w:r>
-      <w:proofErr w:type="spellEnd"/>
-      <w:r>
-        <w:rPr>
-          <w:rStyle w:val="Ninguno"/>
-        </w:rPr>
-        <w:t xml:space="preserve"> correspondiente al utilizado para el desarrollo).</w:t>
+        <w:t>Todos los clientes que se benefician del PDV cuentan con un equipo de cómputo con sistema operativo Windows version 7 en adelante (se tiene que instalar el framework correspondiente al utilizado para el desarrollo).</w:t>
       </w:r>
     </w:p>
     <w:p>
@@ -14619,19 +13910,11 @@
           <w:numId w:val="10"/>
         </w:numPr>
       </w:pPr>
-      <w:proofErr w:type="gramStart"/>
-      <w:r>
-        <w:rPr>
-          <w:rStyle w:val="Ninguno"/>
-        </w:rPr>
-        <w:t>Periféricos a emplear</w:t>
-      </w:r>
-      <w:proofErr w:type="gramEnd"/>
-      <w:r>
-        <w:rPr>
-          <w:rStyle w:val="Ninguno"/>
-        </w:rPr>
-        <w:t>:</w:t>
+      <w:r>
+        <w:rPr>
+          <w:rStyle w:val="Ninguno"/>
+        </w:rPr>
+        <w:t>Periféricos a emplear:</w:t>
       </w:r>
     </w:p>
     <w:p>
@@ -14712,35 +13995,11 @@
           <w:rStyle w:val="Ninguno"/>
         </w:rPr>
       </w:pPr>
-      <w:proofErr w:type="spellStart"/>
-      <w:proofErr w:type="gramStart"/>
-      <w:r>
-        <w:rPr>
-          <w:rStyle w:val="Ninguno"/>
-        </w:rPr>
-        <w:t>MySql</w:t>
-      </w:r>
-      <w:proofErr w:type="spellEnd"/>
-      <w:r>
-        <w:rPr>
-          <w:rStyle w:val="Ninguno"/>
-        </w:rPr>
-        <w:t xml:space="preserve"> .</w:t>
-      </w:r>
-      <w:proofErr w:type="spellStart"/>
-      <w:r>
-        <w:rPr>
-          <w:rStyle w:val="Ninguno"/>
-        </w:rPr>
-        <w:t>NETConnector</w:t>
-      </w:r>
-      <w:proofErr w:type="spellEnd"/>
-      <w:proofErr w:type="gramEnd"/>
-      <w:r>
-        <w:rPr>
-          <w:rStyle w:val="Ninguno"/>
-        </w:rPr>
-        <w:t xml:space="preserve"> 6.1.2</w:t>
+      <w:r>
+        <w:rPr>
+          <w:rStyle w:val="Ninguno"/>
+        </w:rPr>
+        <w:t>MySql .NETConnector 6.1.2</w:t>
       </w:r>
     </w:p>
     <w:p>
@@ -14753,19 +14012,11 @@
           <w:rStyle w:val="Ninguno"/>
         </w:rPr>
       </w:pPr>
-      <w:proofErr w:type="spellStart"/>
-      <w:r>
-        <w:rPr>
-          <w:rStyle w:val="Ninguno"/>
-        </w:rPr>
-        <w:t>FontAwesome.Sharp</w:t>
-      </w:r>
-      <w:proofErr w:type="spellEnd"/>
-      <w:r>
-        <w:rPr>
-          <w:rStyle w:val="Ninguno"/>
-        </w:rPr>
-        <w:t xml:space="preserve"> 5. 15.3</w:t>
+      <w:r>
+        <w:rPr>
+          <w:rStyle w:val="Ninguno"/>
+        </w:rPr>
+        <w:t>FontAwesome.Sharp 5. 15.3</w:t>
       </w:r>
     </w:p>
     <w:p>
@@ -15374,15 +14625,7 @@
         <w:t xml:space="preserve"> el PDV. La eliminación se llevará a cabo identificando al producto con un campo clave único, para cada registro.</w:t>
       </w:r>
       <w:r>
-        <w:t xml:space="preserve"> Para verificar los detalles de </w:t>
-      </w:r>
-      <w:proofErr w:type="gramStart"/>
-      <w:r>
-        <w:t>los mismos</w:t>
-      </w:r>
-      <w:proofErr w:type="gramEnd"/>
-      <w:r>
-        <w:t xml:space="preserve"> y decidir si necesita llevarse a cabo una acción administrativa (modificar precios, consultar registro registrado, etc.)</w:t>
+        <w:t xml:space="preserve"> Para verificar los detalles de los mismos y decidir si necesita llevarse a cabo una acción administrativa (modificar precios, consultar registro registrado, etc.)</w:t>
       </w:r>
       <w:r>
         <w:t xml:space="preserve">. </w:t>
@@ -15631,13 +14874,8 @@
         <w:t>: imagen del Logotipo, que el mismo usuario ingrese al registro del Logotipo (Formato “PNG”</w:t>
       </w:r>
       <w:r>
-        <w:t xml:space="preserve">, Tamaño entre 100px a 300px, máximo 1 </w:t>
-      </w:r>
-      <w:proofErr w:type="spellStart"/>
-      <w:r>
-        <w:t>MegaByte</w:t>
-      </w:r>
-      <w:proofErr w:type="spellEnd"/>
+        <w:t>, Tamaño entre 100px a 300px, máximo 1 MegaByte</w:t>
+      </w:r>
       <w:r>
         <w:t>)</w:t>
       </w:r>
@@ -17250,31 +16488,7 @@
         <w:t>caja (</w:t>
       </w:r>
       <w:r>
-        <w:t xml:space="preserve">id </w:t>
-      </w:r>
-      <w:proofErr w:type="spellStart"/>
-      <w:r>
-        <w:t>primary</w:t>
-      </w:r>
-      <w:proofErr w:type="spellEnd"/>
-      <w:r>
-        <w:t xml:space="preserve"> </w:t>
-      </w:r>
-      <w:proofErr w:type="spellStart"/>
-      <w:r>
-        <w:t>key</w:t>
-      </w:r>
-      <w:proofErr w:type="spellEnd"/>
-      <w:r>
-        <w:t xml:space="preserve"> auto </w:t>
-      </w:r>
-      <w:proofErr w:type="spellStart"/>
-      <w:r>
-        <w:t>increment</w:t>
-      </w:r>
-      <w:proofErr w:type="spellEnd"/>
-      <w:r>
-        <w:t xml:space="preserve">) </w:t>
+        <w:t xml:space="preserve">id primary key auto increment) </w:t>
       </w:r>
     </w:p>
     <w:p>
@@ -17337,15 +16551,7 @@
         </w:numPr>
       </w:pPr>
       <w:r>
-        <w:t xml:space="preserve">Activo: Campo para activar o desactivar el uso del equipo de computo como caja en el </w:t>
-      </w:r>
-      <w:proofErr w:type="gramStart"/>
-      <w:r>
-        <w:t>PDV(</w:t>
-      </w:r>
-      <w:proofErr w:type="gramEnd"/>
-      <w:r>
-        <w:t>se maneja de forma interna o por el ADMIN).</w:t>
+        <w:t>Activo: Campo para activar o desactivar el uso del equipo de computo como caja en el PDV(se maneja de forma interna o por el ADMIN).</w:t>
       </w:r>
     </w:p>
     <w:p>
@@ -17418,31 +16624,7 @@
         <w:t>Id</w:t>
       </w:r>
       <w:r>
-        <w:t xml:space="preserve">: id de la caja (id </w:t>
-      </w:r>
-      <w:proofErr w:type="spellStart"/>
-      <w:r>
-        <w:t>primary</w:t>
-      </w:r>
-      <w:proofErr w:type="spellEnd"/>
-      <w:r>
-        <w:t xml:space="preserve"> </w:t>
-      </w:r>
-      <w:proofErr w:type="spellStart"/>
-      <w:r>
-        <w:t>key</w:t>
-      </w:r>
-      <w:proofErr w:type="spellEnd"/>
-      <w:r>
-        <w:t xml:space="preserve"> auto </w:t>
-      </w:r>
-      <w:proofErr w:type="spellStart"/>
-      <w:r>
-        <w:t>increment</w:t>
-      </w:r>
-      <w:proofErr w:type="spellEnd"/>
-      <w:r>
-        <w:t xml:space="preserve">) </w:t>
+        <w:t xml:space="preserve">: id de la caja (id primary key auto increment) </w:t>
       </w:r>
     </w:p>
     <w:p>
@@ -17907,15 +17089,7 @@
         </w:numPr>
       </w:pPr>
       <w:r>
-        <w:t xml:space="preserve">Fecha/hora: </w:t>
-      </w:r>
-      <w:proofErr w:type="spellStart"/>
-      <w:r>
-        <w:t>timespamp</w:t>
-      </w:r>
-      <w:proofErr w:type="spellEnd"/>
-      <w:r>
-        <w:t xml:space="preserve"> INTERNO</w:t>
+        <w:t>Fecha/hora: timespamp INTERNO</w:t>
       </w:r>
     </w:p>
     <w:p>
@@ -18034,15 +17208,7 @@
         </w:numPr>
       </w:pPr>
       <w:r>
-        <w:t xml:space="preserve">Fecha/hora: </w:t>
-      </w:r>
-      <w:proofErr w:type="spellStart"/>
-      <w:r>
-        <w:t>timestamp</w:t>
-      </w:r>
-      <w:proofErr w:type="spellEnd"/>
-      <w:r>
-        <w:t xml:space="preserve"> INTERNO</w:t>
+        <w:t>Fecha/hora: timestamp INTERNO</w:t>
       </w:r>
     </w:p>
     <w:p>
@@ -18222,20 +17388,7 @@
         </w:numPr>
       </w:pPr>
       <w:r>
-        <w:t xml:space="preserve">Tipo de </w:t>
-      </w:r>
-      <w:proofErr w:type="gramStart"/>
-      <w:r>
-        <w:t>corte(</w:t>
-      </w:r>
-      <w:proofErr w:type="spellStart"/>
-      <w:proofErr w:type="gramEnd"/>
-      <w:r>
-        <w:t>razon</w:t>
-      </w:r>
-      <w:proofErr w:type="spellEnd"/>
-      <w:r>
-        <w:t>:</w:t>
+        <w:t>Tipo de corte(razon:</w:t>
       </w:r>
     </w:p>
     <w:p>
@@ -18365,15 +17518,7 @@
         <w:t xml:space="preserve"> las cajas que utilizan el PDV. </w:t>
       </w:r>
       <w:r>
-        <w:t xml:space="preserve">El usuario debe de ingresar el METODO DE PAGO o el efectivo que el cliente utilizara para pagar. El sistema debe de registrar y notificar la información de la venta en BD, así como expedir un </w:t>
-      </w:r>
-      <w:proofErr w:type="gramStart"/>
-      <w:r>
-        <w:t>ticket</w:t>
-      </w:r>
-      <w:proofErr w:type="gramEnd"/>
-      <w:r>
-        <w:t xml:space="preserve"> de la compra que realizo él cliente. En caso de utilizar transacción bancaria se deben de incluir los datos de váucher que expide la terminar bancaria. </w:t>
+        <w:t xml:space="preserve">El usuario debe de ingresar el METODO DE PAGO o el efectivo que el cliente utilizara para pagar. El sistema debe de registrar y notificar la información de la venta en BD, así como expedir un ticket de la compra que realizo él cliente. En caso de utilizar transacción bancaria se deben de incluir los datos de váucher que expide la terminar bancaria. </w:t>
       </w:r>
       <w:r>
         <w:t>Los campos que se especifican para las aperturas son:</w:t>
@@ -18388,15 +17533,7 @@
         </w:numPr>
       </w:pPr>
       <w:r>
-        <w:t xml:space="preserve">Fecha/hora: </w:t>
-      </w:r>
-      <w:proofErr w:type="spellStart"/>
-      <w:r>
-        <w:t>timespamp</w:t>
-      </w:r>
-      <w:proofErr w:type="spellEnd"/>
-      <w:r>
-        <w:t xml:space="preserve"> INTERNO</w:t>
+        <w:t>Fecha/hora: timespamp INTERNO</w:t>
       </w:r>
     </w:p>
     <w:p>
@@ -18546,15 +17683,7 @@
         <w:t xml:space="preserve">30: </w:t>
       </w:r>
       <w:r>
-        <w:t xml:space="preserve">El sistema debe permitir al usuario tipo ADMINISTRADOR, llevar a cabo PROCESO CANCELACION DE VENTA DE CAJA, que consiste en el cual se modifica el un valor llamado “Campo bandera o </w:t>
-      </w:r>
-      <w:proofErr w:type="spellStart"/>
-      <w:r>
-        <w:t>flag</w:t>
-      </w:r>
-      <w:proofErr w:type="spellEnd"/>
-      <w:r>
-        <w:t>” a verdadero el cual cancela la venta. Solo el usuario ADMINISTRADOR puede cancelar ventas. Los campos para esta funcionalidad</w:t>
+        <w:t>El sistema debe permitir al usuario tipo ADMINISTRADOR, llevar a cabo PROCESO CANCELACION DE VENTA DE CAJA, que consiste en el cual se modifica el un valor llamado “Campo bandera o flag” a verdadero el cual cancela la venta. Solo el usuario ADMINISTRADOR puede cancelar ventas. Los campos para esta funcionalidad</w:t>
       </w:r>
       <w:r>
         <w:t xml:space="preserve"> se usan para hacer una consulta y identificar la venta a cancelar,</w:t>
@@ -18578,15 +17707,7 @@
         </w:numPr>
       </w:pPr>
       <w:r>
-        <w:t xml:space="preserve">Fecha/hora: </w:t>
-      </w:r>
-      <w:proofErr w:type="spellStart"/>
-      <w:r>
-        <w:t>timespamp</w:t>
-      </w:r>
-      <w:proofErr w:type="spellEnd"/>
-      <w:r>
-        <w:t xml:space="preserve"> INTERNO</w:t>
+        <w:t>Fecha/hora: timespamp INTERNO</w:t>
       </w:r>
     </w:p>
     <w:p>
@@ -18716,15 +17837,7 @@
         </w:numPr>
       </w:pPr>
       <w:r>
-        <w:t xml:space="preserve">Fecha/hora: </w:t>
-      </w:r>
-      <w:proofErr w:type="spellStart"/>
-      <w:r>
-        <w:t>timespamp</w:t>
-      </w:r>
-      <w:proofErr w:type="spellEnd"/>
-      <w:r>
-        <w:t xml:space="preserve"> INTERNO</w:t>
+        <w:t>Fecha/hora: timespamp INTERNO</w:t>
       </w:r>
     </w:p>
     <w:p>
@@ -18803,11 +17916,9 @@
           <w:numId w:val="31"/>
         </w:numPr>
       </w:pPr>
-      <w:proofErr w:type="spellStart"/>
       <w:r>
         <w:t>Maximos</w:t>
       </w:r>
-      <w:proofErr w:type="spellEnd"/>
     </w:p>
     <w:p>
       <w:pPr>
@@ -18865,18 +17976,8 @@
           <w:numId w:val="31"/>
         </w:numPr>
       </w:pPr>
-      <w:proofErr w:type="spellStart"/>
-      <w:proofErr w:type="gramStart"/>
-      <w:r>
-        <w:t>Unico</w:t>
-      </w:r>
-      <w:proofErr w:type="spellEnd"/>
-      <w:r>
-        <w:t>(</w:t>
-      </w:r>
-      <w:proofErr w:type="gramEnd"/>
-      <w:r>
-        <w:t>Ingresar un código ya conocido)</w:t>
+      <w:r>
+        <w:t>Unico(Ingresar un código ya conocido)</w:t>
       </w:r>
     </w:p>
     <w:p>
@@ -18887,13 +17988,8 @@
           <w:numId w:val="31"/>
         </w:numPr>
       </w:pPr>
-      <w:proofErr w:type="spellStart"/>
-      <w:r>
-        <w:t>Comodin</w:t>
-      </w:r>
-      <w:proofErr w:type="spellEnd"/>
-      <w:r>
-        <w:t xml:space="preserve">:(folio conocido </w:t>
+      <w:r>
+        <w:t xml:space="preserve">Comodin:(folio conocido </w:t>
       </w:r>
       <w:r>
         <w:t>000000200</w:t>
@@ -18995,23 +18091,7 @@
         </w:numPr>
       </w:pPr>
       <w:r>
-        <w:t>Por texto: nombre o descripción (</w:t>
-      </w:r>
-      <w:proofErr w:type="gramStart"/>
-      <w:r>
-        <w:t>%“</w:t>
-      </w:r>
-      <w:proofErr w:type="gramEnd"/>
-      <w:r>
-        <w:t xml:space="preserve">Doña </w:t>
-      </w:r>
-      <w:proofErr w:type="spellStart"/>
-      <w:r>
-        <w:t>maria</w:t>
-      </w:r>
-      <w:proofErr w:type="spellEnd"/>
-      <w:r>
-        <w:t>”%</w:t>
+        <w:t>Por texto: nombre o descripción (%“Doña maria”%</w:t>
       </w:r>
     </w:p>
     <w:p>
@@ -19889,13 +18969,8 @@
         </w:numPr>
       </w:pPr>
       <w:r>
-        <w:t xml:space="preserve">Si es Administrador muestra ventana de </w:t>
-      </w:r>
-      <w:proofErr w:type="spellStart"/>
-      <w:r>
-        <w:t>dashboard</w:t>
-      </w:r>
-      <w:proofErr w:type="spellEnd"/>
+        <w:t>Si es Administrador muestra ventana de dashboard</w:t>
+      </w:r>
     </w:p>
     <w:p>
       <w:pPr>
@@ -19996,15 +19071,7 @@
         <w:t xml:space="preserve"> </w:t>
       </w:r>
       <w:r>
-        <w:t xml:space="preserve">(automático en </w:t>
-      </w:r>
-      <w:proofErr w:type="gramStart"/>
-      <w:r>
-        <w:t>caja</w:t>
-      </w:r>
-      <w:proofErr w:type="gramEnd"/>
-      <w:r>
-        <w:t>), mermas, devoluciones a proveedor, devoluciones a cliente, de existencias de productos a almacén del comercio</w:t>
+        <w:t>(automático en caja), mermas, devoluciones a proveedor, devoluciones a cliente, de existencias de productos a almacén del comercio</w:t>
       </w:r>
       <w:r>
         <w:t>. Los campos que se requieren para esta funcionalidad son:</w:t>
@@ -20031,21 +19098,11 @@
         </w:numPr>
       </w:pPr>
       <w:r>
-        <w:t>Fecha/</w:t>
-      </w:r>
-      <w:proofErr w:type="gramStart"/>
-      <w:r>
-        <w:t>hora :</w:t>
-      </w:r>
-      <w:proofErr w:type="gramEnd"/>
-      <w:r>
-        <w:t xml:space="preserve">  </w:t>
-      </w:r>
-      <w:proofErr w:type="spellStart"/>
+        <w:t xml:space="preserve">Fecha/hora :  </w:t>
+      </w:r>
       <w:r>
         <w:t>timestamp</w:t>
       </w:r>
-      <w:proofErr w:type="spellEnd"/>
     </w:p>
     <w:p>
       <w:pPr>
@@ -20246,15 +19303,7 @@
         <w:t xml:space="preserve"> </w:t>
       </w:r>
       <w:r>
-        <w:t xml:space="preserve">(inicial final) y </w:t>
-      </w:r>
-      <w:proofErr w:type="gramStart"/>
-      <w:r>
-        <w:t>hora(</w:t>
-      </w:r>
-      <w:proofErr w:type="gramEnd"/>
-      <w:r>
-        <w:t>inicial y final))</w:t>
+        <w:t>(inicial final) y hora(inicial y final))</w:t>
       </w:r>
     </w:p>
     <w:p>
@@ -20425,15 +19474,7 @@
         </w:numPr>
       </w:pPr>
       <w:r>
-        <w:t xml:space="preserve">Fecha/hora: </w:t>
-      </w:r>
-      <w:proofErr w:type="spellStart"/>
-      <w:r>
-        <w:t>timestamp</w:t>
-      </w:r>
-      <w:proofErr w:type="spellEnd"/>
-      <w:r>
-        <w:t xml:space="preserve"> de fecha y hora</w:t>
+        <w:t>Fecha/hora: timestamp de fecha y hora</w:t>
       </w:r>
     </w:p>
     <w:p>
@@ -21145,21 +20186,7 @@
         <w:rPr>
           <w:rStyle w:val="Ninguno"/>
         </w:rPr>
-        <w:t xml:space="preserve">.- El sistema será diseñado NO portable, siendo SOLO compatible con sistemas Windows versión 7 en adelante, y que tengan instalado el </w:t>
-      </w:r>
-      <w:proofErr w:type="spellStart"/>
-      <w:r>
-        <w:rPr>
-          <w:rStyle w:val="Ninguno"/>
-        </w:rPr>
-        <w:t>framework</w:t>
-      </w:r>
-      <w:proofErr w:type="spellEnd"/>
-      <w:r>
-        <w:rPr>
-          <w:rStyle w:val="Ninguno"/>
-        </w:rPr>
-        <w:t xml:space="preserve"> empleado para el desarrollo .NET 4.6.2.</w:t>
+        <w:t>.- El sistema será diseñado NO portable, siendo SOLO compatible con sistemas Windows versión 7 en adelante, y que tengan instalado el framework empleado para el desarrollo .NET 4.6.2.</w:t>
       </w:r>
     </w:p>
     <w:p>
@@ -21247,52 +20274,6 @@
           <w:numId w:val="36"/>
         </w:numPr>
       </w:pPr>
-      <w:r>
-        <w:rPr>
-          <w:noProof/>
-        </w:rPr>
-        <w:drawing>
-          <wp:inline distT="0" distB="0" distL="0" distR="0" wp14:anchorId="64B0808B" wp14:editId="62403228">
-            <wp:extent cx="1905000" cy="1905000"/>
-            <wp:effectExtent l="0" t="0" r="0" b="0"/>
-            <wp:docPr id="3" name="Imagen 3" descr="Imagen que contiene Texto&#10;&#10;Descripción generada automáticamente"/>
-            <wp:cNvGraphicFramePr>
-              <a:graphicFrameLocks xmlns:a="http://schemas.openxmlformats.org/drawingml/2006/main" noChangeAspect="1"/>
-            </wp:cNvGraphicFramePr>
-            <a:graphic xmlns:a="http://schemas.openxmlformats.org/drawingml/2006/main">
-              <a:graphicData uri="http://schemas.openxmlformats.org/drawingml/2006/picture">
-                <pic:pic xmlns:pic="http://schemas.openxmlformats.org/drawingml/2006/picture">
-                  <pic:nvPicPr>
-                    <pic:cNvPr id="3" name="Imagen 3" descr="Imagen que contiene Texto&#10;&#10;Descripción generada automáticamente"/>
-                    <pic:cNvPicPr/>
-                  </pic:nvPicPr>
-                  <pic:blipFill>
-                    <a:blip r:embed="rId14">
-                      <a:extLst>
-                        <a:ext uri="{28A0092B-C50C-407E-A947-70E740481C1C}">
-                          <a14:useLocalDpi xmlns:a14="http://schemas.microsoft.com/office/drawing/2010/main" val="0"/>
-                        </a:ext>
-                      </a:extLst>
-                    </a:blip>
-                    <a:stretch>
-                      <a:fillRect/>
-                    </a:stretch>
-                  </pic:blipFill>
-                  <pic:spPr>
-                    <a:xfrm>
-                      <a:off x="0" y="0"/>
-                      <a:ext cx="1905000" cy="1905000"/>
-                    </a:xfrm>
-                    <a:prstGeom prst="rect">
-                      <a:avLst/>
-                    </a:prstGeom>
-                  </pic:spPr>
-                </pic:pic>
-              </a:graphicData>
-            </a:graphic>
-          </wp:inline>
-        </w:drawing>
-      </w:r>
     </w:p>
     <w:p>
       <w:pPr>
@@ -21380,11 +20361,9 @@
       <w:r>
         <w:t xml:space="preserve">Texto </w:t>
       </w:r>
-      <w:proofErr w:type="spellStart"/>
       <w:r>
         <w:t>label</w:t>
       </w:r>
-      <w:proofErr w:type="spellEnd"/>
       <w:r>
         <w:t>:  fuente lato-regular-400</w:t>
       </w:r>
@@ -21697,13 +20676,8 @@
       <w:r>
         <w:t xml:space="preserve"> </w:t>
       </w:r>
-      <w:proofErr w:type="spellStart"/>
-      <w:r>
-        <w:t>Layout</w:t>
-      </w:r>
-      <w:proofErr w:type="spellEnd"/>
-      <w:r>
-        <w:t xml:space="preserve"> del sistema debe de ser:</w:t>
+      <w:r>
+        <w:t>Layout del sistema debe de ser:</w:t>
       </w:r>
     </w:p>
     <w:p>
@@ -21736,7 +20710,6 @@
         </w:numPr>
       </w:pPr>
       <w:r>
-        <w:lastRenderedPageBreak/>
         <w:t>RNF-1</w:t>
       </w:r>
       <w:r>
@@ -21793,11 +20766,9 @@
           <w:numId w:val="36"/>
         </w:numPr>
       </w:pPr>
-      <w:proofErr w:type="spellStart"/>
       <w:r>
         <w:t>Layouts</w:t>
       </w:r>
-      <w:proofErr w:type="spellEnd"/>
     </w:p>
     <w:p>
       <w:pPr>
@@ -21808,13 +20779,8 @@
         </w:numPr>
       </w:pPr>
       <w:r>
-        <w:t xml:space="preserve">Ventana </w:t>
-      </w:r>
-      <w:proofErr w:type="spellStart"/>
-      <w:r>
-        <w:t>Login</w:t>
-      </w:r>
-      <w:proofErr w:type="spellEnd"/>
+        <w:t>Ventana Login</w:t>
+      </w:r>
     </w:p>
     <w:p>
       <w:pPr>
@@ -21825,6 +20791,7 @@
         </w:numPr>
       </w:pPr>
       <w:r>
+        <w:lastRenderedPageBreak/>
         <w:t>RNF</w:t>
       </w:r>
       <w:r>
@@ -21849,13 +20816,8 @@
         <w:t>UTH</w:t>
       </w:r>
       <w:r>
-        <w:t xml:space="preserve"> en la esquina superior izquierda de la ventana de </w:t>
-      </w:r>
-      <w:proofErr w:type="spellStart"/>
-      <w:r>
-        <w:t>login</w:t>
-      </w:r>
-      <w:proofErr w:type="spellEnd"/>
+        <w:t xml:space="preserve"> en la esquina superior izquierda de la ventana de login</w:t>
+      </w:r>
       <w:r>
         <w:rPr>
           <w:rFonts w:ascii="Lao UI" w:hAnsi="Lao UI" w:cs="Lao UI"/>
@@ -21959,15 +20921,7 @@
         </w:numPr>
       </w:pPr>
       <w:r>
-        <w:t xml:space="preserve">RNF-24.- El sistema debe contar con una ventana de tipo </w:t>
-      </w:r>
-      <w:proofErr w:type="spellStart"/>
-      <w:r>
-        <w:t>dashboard</w:t>
-      </w:r>
-      <w:proofErr w:type="spellEnd"/>
-      <w:r>
-        <w:t>, donde el administrador podrá visualizar y hacer diversas funciones según sus privilegios previos.</w:t>
+        <w:t>RNF-24.- El sistema debe contar con una ventana de tipo dashboard, donde el administrador podrá visualizar y hacer diversas funciones según sus privilegios previos.</w:t>
       </w:r>
     </w:p>
     <w:p>
@@ -22064,15 +21018,7 @@
         </w:numPr>
       </w:pPr>
       <w:r>
-        <w:t xml:space="preserve">RNF-25. El diseño de </w:t>
-      </w:r>
-      <w:proofErr w:type="spellStart"/>
-      <w:r>
-        <w:t>layout</w:t>
-      </w:r>
-      <w:proofErr w:type="spellEnd"/>
-      <w:r>
-        <w:t xml:space="preserve"> de La ventana de caja del sistema será:</w:t>
+        <w:t>RNF-25. El diseño de layout de La ventana de caja del sistema será:</w:t>
       </w:r>
     </w:p>
     <w:p>
@@ -22706,70 +21652,6 @@
     </w:pPr>
     <w:r>
       <w:rPr>
-        <w:b/>
-        <w:bCs/>
-        <w:noProof/>
-        <w:sz w:val="18"/>
-        <w:szCs w:val="18"/>
-      </w:rPr>
-      <w:drawing>
-        <wp:anchor distT="0" distB="0" distL="114300" distR="114300" simplePos="0" relativeHeight="251661312" behindDoc="1" locked="0" layoutInCell="1" allowOverlap="1" wp14:anchorId="514E987F" wp14:editId="25811BBE">
-          <wp:simplePos x="0" y="0"/>
-          <wp:positionH relativeFrom="margin">
-            <wp:align>left</wp:align>
-          </wp:positionH>
-          <wp:positionV relativeFrom="paragraph">
-            <wp:posOffset>-595630</wp:posOffset>
-          </wp:positionV>
-          <wp:extent cx="1114425" cy="1097123"/>
-          <wp:effectExtent l="0" t="0" r="0" b="8255"/>
-          <wp:wrapNone/>
-          <wp:docPr id="11" name="Imagen 11" descr="Icono&#10;&#10;Descripción generada automáticamente"/>
-          <wp:cNvGraphicFramePr>
-            <a:graphicFrameLocks xmlns:a="http://schemas.openxmlformats.org/drawingml/2006/main" noChangeAspect="1"/>
-          </wp:cNvGraphicFramePr>
-          <a:graphic xmlns:a="http://schemas.openxmlformats.org/drawingml/2006/main">
-            <a:graphicData uri="http://schemas.openxmlformats.org/drawingml/2006/picture">
-              <pic:pic xmlns:pic="http://schemas.openxmlformats.org/drawingml/2006/picture">
-                <pic:nvPicPr>
-                  <pic:cNvPr id="8" name="Imagen 8" descr="Icono&#10;&#10;Descripción generada automáticamente"/>
-                  <pic:cNvPicPr/>
-                </pic:nvPicPr>
-                <pic:blipFill>
-                  <a:blip r:embed="rId1">
-                    <a:extLst>
-                      <a:ext uri="{28A0092B-C50C-407E-A947-70E740481C1C}">
-                        <a14:useLocalDpi xmlns:a14="http://schemas.microsoft.com/office/drawing/2010/main" val="0"/>
-                      </a:ext>
-                    </a:extLst>
-                  </a:blip>
-                  <a:stretch>
-                    <a:fillRect/>
-                  </a:stretch>
-                </pic:blipFill>
-                <pic:spPr>
-                  <a:xfrm>
-                    <a:off x="0" y="0"/>
-                    <a:ext cx="1114425" cy="1097123"/>
-                  </a:xfrm>
-                  <a:prstGeom prst="rect">
-                    <a:avLst/>
-                  </a:prstGeom>
-                </pic:spPr>
-              </pic:pic>
-            </a:graphicData>
-          </a:graphic>
-          <wp14:sizeRelH relativeFrom="margin">
-            <wp14:pctWidth>0</wp14:pctWidth>
-          </wp14:sizeRelH>
-          <wp14:sizeRelV relativeFrom="margin">
-            <wp14:pctHeight>0</wp14:pctHeight>
-          </wp14:sizeRelV>
-        </wp:anchor>
-      </w:drawing>
-    </w:r>
-    <w:r>
-      <w:rPr>
         <w:rFonts w:asciiTheme="majorHAnsi" w:eastAsiaTheme="majorEastAsia" w:hAnsiTheme="majorHAnsi" w:cstheme="majorBidi"/>
         <w:color w:val="7F7F7F" w:themeColor="text1" w:themeTint="80"/>
         <w:sz w:val="22"/>
@@ -25499,7 +24381,7 @@
     <w:abstractNumId w:val="18"/>
     <w:lvlOverride w:ilvl="0">
       <w:startOverride w:val="1"/>
-      <w:lvl w:ilvl="0" w:tplc="7FC654C4">
+      <w:lvl w:ilvl="0" w:tplc="233035AA">
         <w:start w:val="1"/>
         <w:numFmt w:val="decimal"/>
         <w:lvlText w:val="%1."/>
@@ -25529,7 +24411,7 @@
     </w:lvlOverride>
     <w:lvlOverride w:ilvl="1">
       <w:startOverride w:val="5"/>
-      <w:lvl w:ilvl="1" w:tplc="7076FFE6">
+      <w:lvl w:ilvl="1" w:tplc="22406526">
         <w:start w:val="5"/>
         <w:numFmt w:val="decimal"/>
         <w:lvlText w:val="%1.%2."/>
@@ -25562,7 +24444,7 @@
     </w:lvlOverride>
     <w:lvlOverride w:ilvl="2">
       <w:startOverride w:val="1"/>
-      <w:lvl w:ilvl="2" w:tplc="E0C475A8">
+      <w:lvl w:ilvl="2" w:tplc="00E0F96A">
         <w:start w:val="1"/>
         <w:numFmt w:val="decimal"/>
         <w:lvlText w:val="%1.%2.%3."/>
@@ -25596,7 +24478,7 @@
     </w:lvlOverride>
     <w:lvlOverride w:ilvl="3">
       <w:startOverride w:val="1"/>
-      <w:lvl w:ilvl="3" w:tplc="15583754">
+      <w:lvl w:ilvl="3" w:tplc="05F6EBA0">
         <w:start w:val="1"/>
         <w:numFmt w:val="decimal"/>
         <w:lvlText w:val="%1.%2.%3.%4."/>
@@ -25630,7 +24512,7 @@
     </w:lvlOverride>
     <w:lvlOverride w:ilvl="4">
       <w:startOverride w:val="1"/>
-      <w:lvl w:ilvl="4" w:tplc="ECA619E2">
+      <w:lvl w:ilvl="4" w:tplc="22101FF4">
         <w:start w:val="1"/>
         <w:numFmt w:val="decimal"/>
         <w:lvlText w:val="%1.%2.%3.%4.%5."/>
@@ -25664,7 +24546,7 @@
     </w:lvlOverride>
     <w:lvlOverride w:ilvl="5">
       <w:startOverride w:val="1"/>
-      <w:lvl w:ilvl="5" w:tplc="5268DD34">
+      <w:lvl w:ilvl="5" w:tplc="33F6C722">
         <w:start w:val="1"/>
         <w:numFmt w:val="decimal"/>
         <w:lvlText w:val="%1.%2.%3.%4.%5.%6."/>
@@ -25698,7 +24580,7 @@
     </w:lvlOverride>
     <w:lvlOverride w:ilvl="6">
       <w:startOverride w:val="1"/>
-      <w:lvl w:ilvl="6" w:tplc="C56EAA9C">
+      <w:lvl w:ilvl="6" w:tplc="0906A18C">
         <w:start w:val="1"/>
         <w:numFmt w:val="decimal"/>
         <w:lvlText w:val="%1.%2.%3.%4.%5.%6.%7."/>
@@ -25732,7 +24614,7 @@
     </w:lvlOverride>
     <w:lvlOverride w:ilvl="7">
       <w:startOverride w:val="1"/>
-      <w:lvl w:ilvl="7" w:tplc="96BE5D36">
+      <w:lvl w:ilvl="7" w:tplc="02945168">
         <w:start w:val="1"/>
         <w:numFmt w:val="decimal"/>
         <w:lvlText w:val="%1.%2.%3.%4.%5.%6.%7.%8."/>
@@ -25766,7 +24648,7 @@
     </w:lvlOverride>
     <w:lvlOverride w:ilvl="8">
       <w:startOverride w:val="1"/>
-      <w:lvl w:ilvl="8" w:tplc="7B4EFCEA">
+      <w:lvl w:ilvl="8" w:tplc="78082B4A">
         <w:start w:val="1"/>
         <w:numFmt w:val="decimal"/>
         <w:lvlText w:val="%1.%2.%3.%4.%5.%6.%7.%8.%9."/>
@@ -25835,7 +24717,7 @@
   <w:num w:numId="15">
     <w:abstractNumId w:val="18"/>
     <w:lvlOverride w:ilvl="0">
-      <w:lvl w:ilvl="0" w:tplc="7FC654C4">
+      <w:lvl w:ilvl="0" w:tplc="233035AA">
         <w:start w:val="1"/>
         <w:numFmt w:val="decimal"/>
         <w:lvlText w:val="%1."/>
@@ -25864,7 +24746,7 @@
       </w:lvl>
     </w:lvlOverride>
     <w:lvlOverride w:ilvl="1">
-      <w:lvl w:ilvl="1" w:tplc="7076FFE6">
+      <w:lvl w:ilvl="1" w:tplc="22406526">
         <w:start w:val="1"/>
         <w:numFmt w:val="decimal"/>
         <w:lvlText w:val="%1.%2."/>
@@ -25891,7 +24773,7 @@
       </w:lvl>
     </w:lvlOverride>
     <w:lvlOverride w:ilvl="2">
-      <w:lvl w:ilvl="2" w:tplc="E0C475A8">
+      <w:lvl w:ilvl="2" w:tplc="00E0F96A">
         <w:start w:val="1"/>
         <w:numFmt w:val="decimal"/>
         <w:lvlText w:val="%1.%2.%3."/>
@@ -25918,7 +24800,7 @@
       </w:lvl>
     </w:lvlOverride>
     <w:lvlOverride w:ilvl="3">
-      <w:lvl w:ilvl="3" w:tplc="15583754">
+      <w:lvl w:ilvl="3" w:tplc="05F6EBA0">
         <w:start w:val="1"/>
         <w:numFmt w:val="decimal"/>
         <w:lvlText w:val="%1.%2.%3.%4."/>
@@ -25945,7 +24827,7 @@
       </w:lvl>
     </w:lvlOverride>
     <w:lvlOverride w:ilvl="4">
-      <w:lvl w:ilvl="4" w:tplc="ECA619E2">
+      <w:lvl w:ilvl="4" w:tplc="22101FF4">
         <w:start w:val="1"/>
         <w:numFmt w:val="decimal"/>
         <w:lvlText w:val="%1.%2.%3.%4.%5."/>
@@ -25972,7 +24854,7 @@
       </w:lvl>
     </w:lvlOverride>
     <w:lvlOverride w:ilvl="5">
-      <w:lvl w:ilvl="5" w:tplc="5268DD34">
+      <w:lvl w:ilvl="5" w:tplc="33F6C722">
         <w:start w:val="1"/>
         <w:numFmt w:val="decimal"/>
         <w:lvlText w:val="%1.%2.%3.%4.%5.%6."/>
@@ -25999,7 +24881,7 @@
       </w:lvl>
     </w:lvlOverride>
     <w:lvlOverride w:ilvl="6">
-      <w:lvl w:ilvl="6" w:tplc="C56EAA9C">
+      <w:lvl w:ilvl="6" w:tplc="0906A18C">
         <w:start w:val="1"/>
         <w:numFmt w:val="decimal"/>
         <w:lvlText w:val="%1.%2.%3.%4.%5.%6.%7."/>
@@ -26026,7 +24908,7 @@
       </w:lvl>
     </w:lvlOverride>
     <w:lvlOverride w:ilvl="7">
-      <w:lvl w:ilvl="7" w:tplc="96BE5D36">
+      <w:lvl w:ilvl="7" w:tplc="02945168">
         <w:start w:val="1"/>
         <w:numFmt w:val="decimal"/>
         <w:lvlText w:val="%1.%2.%3.%4.%5.%6.%7.%8."/>
@@ -26053,7 +24935,7 @@
       </w:lvl>
     </w:lvlOverride>
     <w:lvlOverride w:ilvl="8">
-      <w:lvl w:ilvl="8" w:tplc="7B4EFCEA">
+      <w:lvl w:ilvl="8" w:tplc="78082B4A">
         <w:start w:val="1"/>
         <w:numFmt w:val="decimal"/>
         <w:lvlText w:val="%1.%2.%3.%4.%5.%6.%7.%8.%9."/>
@@ -26682,6 +25564,7 @@
   <w:style w:type="character" w:default="1" w:styleId="Fuentedeprrafopredeter">
     <w:name w:val="Default Paragraph Font"/>
     <w:uiPriority w:val="1"/>
+    <w:semiHidden/>
     <w:unhideWhenUsed/>
   </w:style>
   <w:style w:type="table" w:default="1" w:styleId="Tablanormal">
@@ -27220,7 +26103,7 @@
     <w:charset w:val="00"/>
     <w:family w:val="roman"/>
     <w:pitch w:val="variable"/>
-    <w:sig w:usb0="E0002AFF" w:usb1="C0007843" w:usb2="00000009" w:usb3="00000000" w:csb0="000001FF" w:csb1="00000000"/>
+    <w:sig w:usb0="E0002EFF" w:usb1="C000785B" w:usb2="00000009" w:usb3="00000000" w:csb0="000001FF" w:csb1="00000000"/>
   </w:font>
   <w:font w:name="Courier New">
     <w:panose1 w:val="02070309020205020404"/>
@@ -27248,7 +26131,7 @@
     <w:charset w:val="00"/>
     <w:family w:val="swiss"/>
     <w:pitch w:val="variable"/>
-    <w:sig w:usb0="E0002AFF" w:usb1="C0007843" w:usb2="00000009" w:usb3="00000000" w:csb0="000001FF" w:csb1="00000000"/>
+    <w:sig w:usb0="E0002EFF" w:usb1="C000785B" w:usb2="00000009" w:usb3="00000000" w:csb0="000001FF" w:csb1="00000000"/>
   </w:font>
   <w:font w:name="Helvetica Neue">
     <w:altName w:val="Arial"/>
@@ -27281,14 +26164,14 @@
     <w:charset w:val="00"/>
     <w:family w:val="swiss"/>
     <w:pitch w:val="variable"/>
-    <w:sig w:usb0="E00002FF" w:usb1="4000ACFF" w:usb2="00000001" w:usb3="00000000" w:csb0="0000019F" w:csb1="00000000"/>
+    <w:sig w:usb0="E4002EFF" w:usb1="C000247B" w:usb2="00000009" w:usb3="00000000" w:csb0="000001FF" w:csb1="00000000"/>
   </w:font>
   <w:font w:name="Calibri Light">
     <w:panose1 w:val="020F0302020204030204"/>
     <w:charset w:val="00"/>
     <w:family w:val="swiss"/>
     <w:pitch w:val="variable"/>
-    <w:sig w:usb0="A00002EF" w:usb1="4000207B" w:usb2="00000000" w:usb3="00000000" w:csb0="0000009F" w:csb1="00000000"/>
+    <w:sig w:usb0="E4002EFF" w:usb1="C000247B" w:usb2="00000009" w:usb3="00000000" w:csb0="000001FF" w:csb1="00000000"/>
   </w:font>
 </w:fonts>
 </file>
@@ -27310,6 +26193,7 @@
   </w:compat>
   <w:rsids>
     <w:rsidRoot w:val="0082491D"/>
+    <w:rsid w:val="001058E6"/>
     <w:rsid w:val="00165263"/>
     <w:rsid w:val="0082491D"/>
   </w:rsids>

</xml_diff>

<commit_message>
Espeficcacion de casos de uso |Hecho hasta el 32| - SRS|Fix algunos errores que tenia de numeración|
</commit_message>
<xml_diff>
--- a/SRS_Document/PDVUTH_ERS_IEEE_eneAbr2021_JECS.docx
+++ b/SRS_Document/PDVUTH_ERS_IEEE_eneAbr2021_JECS.docx
@@ -17949,15 +17949,7 @@
         </w:numPr>
       </w:pPr>
       <w:r>
-        <w:t xml:space="preserve">Fecha/hora: </w:t>
-      </w:r>
-      <w:proofErr w:type="spellStart"/>
-      <w:r>
-        <w:t>timespamp</w:t>
-      </w:r>
-      <w:proofErr w:type="spellEnd"/>
-      <w:r>
-        <w:t xml:space="preserve"> INTERNO</w:t>
+        <w:t>Fecha/hora: timespamp INTERNO</w:t>
       </w:r>
     </w:p>
     <w:p>
@@ -18265,14 +18257,15 @@
         </w:numPr>
       </w:pPr>
       <w:r>
-        <w:t xml:space="preserve">Tipo de </w:t>
-      </w:r>
-      <w:proofErr w:type="gramStart"/>
-      <w:r>
-        <w:t>corte(</w:t>
+        <w:t>Tipo de corte</w:t>
+      </w:r>
+      <w:r>
+        <w:t xml:space="preserve"> </w:t>
+      </w:r>
+      <w:r>
+        <w:t>(</w:t>
       </w:r>
       <w:proofErr w:type="spellStart"/>
-      <w:proofErr w:type="gramEnd"/>
       <w:r>
         <w:t>razon</w:t>
       </w:r>
@@ -18431,15 +18424,7 @@
         </w:numPr>
       </w:pPr>
       <w:r>
-        <w:t xml:space="preserve">Fecha/hora: </w:t>
-      </w:r>
-      <w:proofErr w:type="spellStart"/>
-      <w:r>
-        <w:t>timespamp</w:t>
-      </w:r>
-      <w:proofErr w:type="spellEnd"/>
-      <w:r>
-        <w:t xml:space="preserve"> INTERNO</w:t>
+        <w:t>Fecha/hora: timespamp INTERNO</w:t>
       </w:r>
     </w:p>
     <w:p>
@@ -18589,15 +18574,7 @@
         <w:t xml:space="preserve">30: </w:t>
       </w:r>
       <w:r>
-        <w:t xml:space="preserve">El sistema debe permitir al usuario tipo ADMINISTRADOR, llevar a cabo PROCESO CANCELACION DE VENTA DE CAJA, que consiste en el cual se modifica el un valor llamado “Campo bandera o </w:t>
-      </w:r>
-      <w:proofErr w:type="spellStart"/>
-      <w:r>
-        <w:t>flag</w:t>
-      </w:r>
-      <w:proofErr w:type="spellEnd"/>
-      <w:r>
-        <w:t>” a verdadero el cual cancela la venta. Solo el usuario ADMINISTRADOR puede cancelar ventas. Los campos para esta funcionalidad</w:t>
+        <w:t>El sistema debe permitir al usuario tipo ADMINISTRADOR, llevar a cabo PROCESO CANCELACION DE VENTA DE CAJA, que consiste en el cual se modifica el un valor llamado “Campo bandera o flag” a verdadero el cual cancela la venta. Solo el usuario ADMINISTRADOR puede cancelar ventas. Los campos para esta funcionalidad</w:t>
       </w:r>
       <w:r>
         <w:t xml:space="preserve"> se usan para hacer una consulta y identificar la venta a cancelar,</w:t>
@@ -18621,15 +18598,7 @@
         </w:numPr>
       </w:pPr>
       <w:r>
-        <w:t xml:space="preserve">Fecha/hora: </w:t>
-      </w:r>
-      <w:proofErr w:type="spellStart"/>
-      <w:r>
-        <w:t>timespamp</w:t>
-      </w:r>
-      <w:proofErr w:type="spellEnd"/>
-      <w:r>
-        <w:t xml:space="preserve"> INTERNO</w:t>
+        <w:t>Fecha/hora: timespamp INTERNO</w:t>
       </w:r>
     </w:p>
     <w:p>
@@ -18759,15 +18728,7 @@
         </w:numPr>
       </w:pPr>
       <w:r>
-        <w:t xml:space="preserve">Fecha/hora: </w:t>
-      </w:r>
-      <w:proofErr w:type="spellStart"/>
-      <w:r>
-        <w:t>timespamp</w:t>
-      </w:r>
-      <w:proofErr w:type="spellEnd"/>
-      <w:r>
-        <w:t xml:space="preserve"> INTERNO</w:t>
+        <w:t>Fecha/hora: timespamp INTERNO</w:t>
       </w:r>
     </w:p>
     <w:p>
@@ -18846,11 +18807,9 @@
           <w:numId w:val="31"/>
         </w:numPr>
       </w:pPr>
-      <w:proofErr w:type="spellStart"/>
-      <w:r>
-        <w:t>Maximos</w:t>
-      </w:r>
-      <w:proofErr w:type="spellEnd"/>
+      <w:r>
+        <w:t>Máximos</w:t>
+      </w:r>
     </w:p>
     <w:p>
       <w:pPr>

</xml_diff>

<commit_message>
|Terminado Especificación de casos de uso |-|Arreglo de números repetidos en los requisitos|
</commit_message>
<xml_diff>
--- a/SRS_Document/PDVUTH_ERS_IEEE_eneAbr2021_JECS.docx
+++ b/SRS_Document/PDVUTH_ERS_IEEE_eneAbr2021_JECS.docx
@@ -6105,6 +6105,11 @@
           <w:id w:val="1899321859"/>
           <w:citation/>
         </w:sdtPr>
+        <w:sdtEndPr>
+          <w:rPr>
+            <w:rStyle w:val="Ninguno"/>
+          </w:rPr>
+        </w:sdtEndPr>
         <w:sdtContent>
           <w:r>
             <w:rPr>
@@ -6192,6 +6197,7 @@
           <w:id w:val="-1545126558"/>
           <w:citation/>
         </w:sdtPr>
+        <w:sdtEndPr/>
         <w:sdtContent>
           <w:r>
             <w:rPr>
@@ -6280,6 +6286,11 @@
           <w:id w:val="-816491848"/>
           <w:citation/>
         </w:sdtPr>
+        <w:sdtEndPr>
+          <w:rPr>
+            <w:rStyle w:val="Ninguno"/>
+          </w:rPr>
+        </w:sdtEndPr>
         <w:sdtContent>
           <w:r>
             <w:rPr>
@@ -6367,6 +6378,11 @@
           <w:id w:val="-359043525"/>
           <w:citation/>
         </w:sdtPr>
+        <w:sdtEndPr>
+          <w:rPr>
+            <w:rStyle w:val="Ninguno"/>
+          </w:rPr>
+        </w:sdtEndPr>
         <w:sdtContent>
           <w:r>
             <w:rPr>
@@ -6496,6 +6512,11 @@
           <w:id w:val="1853750460"/>
           <w:citation/>
         </w:sdtPr>
+        <w:sdtEndPr>
+          <w:rPr>
+            <w:rStyle w:val="Ninguno"/>
+          </w:rPr>
+        </w:sdtEndPr>
         <w:sdtContent>
           <w:r>
             <w:rPr>
@@ -6595,6 +6616,11 @@
           <w:id w:val="1109552056"/>
           <w:citation/>
         </w:sdtPr>
+        <w:sdtEndPr>
+          <w:rPr>
+            <w:rStyle w:val="Ninguno"/>
+          </w:rPr>
+        </w:sdtEndPr>
         <w:sdtContent>
           <w:r>
             <w:rPr>
@@ -6682,6 +6708,11 @@
           <w:id w:val="-1237086211"/>
           <w:citation/>
         </w:sdtPr>
+        <w:sdtEndPr>
+          <w:rPr>
+            <w:rStyle w:val="Ninguno"/>
+          </w:rPr>
+        </w:sdtEndPr>
         <w:sdtContent>
           <w:r>
             <w:rPr>
@@ -6769,6 +6800,11 @@
           <w:id w:val="-388499540"/>
           <w:citation/>
         </w:sdtPr>
+        <w:sdtEndPr>
+          <w:rPr>
+            <w:rStyle w:val="Ninguno"/>
+          </w:rPr>
+        </w:sdtEndPr>
         <w:sdtContent>
           <w:r>
             <w:rPr>
@@ -6862,6 +6898,11 @@
           <w:id w:val="1983963771"/>
           <w:citation/>
         </w:sdtPr>
+        <w:sdtEndPr>
+          <w:rPr>
+            <w:rStyle w:val="Ninguno"/>
+          </w:rPr>
+        </w:sdtEndPr>
         <w:sdtContent>
           <w:r>
             <w:rPr>
@@ -6956,6 +6997,11 @@
           <w:id w:val="170078170"/>
           <w:citation/>
         </w:sdtPr>
+        <w:sdtEndPr>
+          <w:rPr>
+            <w:rStyle w:val="Ninguno"/>
+          </w:rPr>
+        </w:sdtEndPr>
         <w:sdtContent>
           <w:r>
             <w:rPr>
@@ -7043,6 +7089,11 @@
           <w:id w:val="915675836"/>
           <w:citation/>
         </w:sdtPr>
+        <w:sdtEndPr>
+          <w:rPr>
+            <w:rStyle w:val="Ninguno"/>
+          </w:rPr>
+        </w:sdtEndPr>
         <w:sdtContent>
           <w:r>
             <w:rPr>
@@ -7120,21 +7171,7 @@
         <w:rPr>
           <w:shd w:val="clear" w:color="auto" w:fill="FFFFFF"/>
         </w:rPr>
-        <w:t xml:space="preserve">El modelo en cascada es un proceso de desarrollo secuencial, en el que el desarrollo de software se concibe como un conjunto de etapas </w:t>
-      </w:r>
-      <w:proofErr w:type="gramStart"/>
-      <w:r>
-        <w:rPr>
-          <w:shd w:val="clear" w:color="auto" w:fill="FFFFFF"/>
-        </w:rPr>
-        <w:t>que  se</w:t>
-      </w:r>
-      <w:proofErr w:type="gramEnd"/>
-      <w:r>
-        <w:rPr>
-          <w:shd w:val="clear" w:color="auto" w:fill="FFFFFF"/>
-        </w:rPr>
-        <w:t xml:space="preserve"> ejecutan una tras otra.</w:t>
+        <w:t>El modelo en cascada es un proceso de desarrollo secuencial, en el que el desarrollo de software se concibe como un conjunto de etapas que  se ejecutan una tras otra.</w:t>
       </w:r>
       <w:sdt>
         <w:sdtPr>
@@ -7144,6 +7181,7 @@
           <w:id w:val="-1228539357"/>
           <w:citation/>
         </w:sdtPr>
+        <w:sdtEndPr/>
         <w:sdtContent>
           <w:r>
             <w:rPr>
@@ -7232,6 +7270,11 @@
           <w:id w:val="1217313281"/>
           <w:citation/>
         </w:sdtPr>
+        <w:sdtEndPr>
+          <w:rPr>
+            <w:rStyle w:val="Ninguno"/>
+          </w:rPr>
+        </w:sdtEndPr>
         <w:sdtContent>
           <w:r>
             <w:rPr>
@@ -7347,6 +7390,11 @@
           <w:id w:val="681716941"/>
           <w:citation/>
         </w:sdtPr>
+        <w:sdtEndPr>
+          <w:rPr>
+            <w:rStyle w:val="Ninguno"/>
+          </w:rPr>
+        </w:sdtEndPr>
         <w:sdtContent>
           <w:r>
             <w:rPr>
@@ -7442,6 +7490,11 @@
           <w:id w:val="-2009891994"/>
           <w:citation/>
         </w:sdtPr>
+        <w:sdtEndPr>
+          <w:rPr>
+            <w:rStyle w:val="Ninguno"/>
+          </w:rPr>
+        </w:sdtEndPr>
         <w:sdtContent>
           <w:r>
             <w:rPr>
@@ -7537,6 +7590,11 @@
           <w:id w:val="283616962"/>
           <w:citation/>
         </w:sdtPr>
+        <w:sdtEndPr>
+          <w:rPr>
+            <w:rStyle w:val="Ninguno"/>
+          </w:rPr>
+        </w:sdtEndPr>
         <w:sdtContent>
           <w:r>
             <w:rPr>
@@ -7632,6 +7690,11 @@
           <w:id w:val="1332327553"/>
           <w:citation/>
         </w:sdtPr>
+        <w:sdtEndPr>
+          <w:rPr>
+            <w:rStyle w:val="Ninguno"/>
+          </w:rPr>
+        </w:sdtEndPr>
         <w:sdtContent>
           <w:r>
             <w:rPr>
@@ -7719,6 +7782,11 @@
           <w:id w:val="-2036108256"/>
           <w:citation/>
         </w:sdtPr>
+        <w:sdtEndPr>
+          <w:rPr>
+            <w:rStyle w:val="Ninguno"/>
+          </w:rPr>
+        </w:sdtEndPr>
         <w:sdtContent>
           <w:r>
             <w:rPr>
@@ -7834,6 +7902,11 @@
           <w:id w:val="552352407"/>
           <w:citation/>
         </w:sdtPr>
+        <w:sdtEndPr>
+          <w:rPr>
+            <w:rStyle w:val="Ninguno"/>
+          </w:rPr>
+        </w:sdtEndPr>
         <w:sdtContent>
           <w:r>
             <w:rPr>
@@ -7911,21 +7984,7 @@
         <w:rPr>
           <w:rStyle w:val="Ninguno"/>
         </w:rPr>
-        <w:t xml:space="preserve">La programación dirigida por </w:t>
-      </w:r>
-      <w:proofErr w:type="gramStart"/>
-      <w:r>
-        <w:rPr>
-          <w:rStyle w:val="Ninguno"/>
-        </w:rPr>
-        <w:t>eventos,</w:t>
-      </w:r>
-      <w:proofErr w:type="gramEnd"/>
-      <w:r>
-        <w:rPr>
-          <w:rStyle w:val="Ninguno"/>
-        </w:rPr>
-        <w:t xml:space="preserve"> es un paradigma de programación en el que tanto la estructura como la ejecución de los programas van determinados por los sucesos que ocurran en el sistema, definidos por el usuario o que ellos mismos provoquen.</w:t>
+        <w:t>La programación dirigida por eventos, es un paradigma de programación en el que tanto la estructura como la ejecución de los programas van determinados por los sucesos que ocurran en el sistema, definidos por el usuario o que ellos mismos provoquen.</w:t>
       </w:r>
       <w:sdt>
         <w:sdtPr>
@@ -7935,6 +7994,11 @@
           <w:id w:val="-1259144630"/>
           <w:citation/>
         </w:sdtPr>
+        <w:sdtEndPr>
+          <w:rPr>
+            <w:rStyle w:val="Ninguno"/>
+          </w:rPr>
+        </w:sdtEndPr>
         <w:sdtContent>
           <w:r>
             <w:rPr>
@@ -8022,6 +8086,11 @@
           <w:id w:val="-1842157513"/>
           <w:citation/>
         </w:sdtPr>
+        <w:sdtEndPr>
+          <w:rPr>
+            <w:rStyle w:val="Ninguno"/>
+          </w:rPr>
+        </w:sdtEndPr>
         <w:sdtContent>
           <w:r>
             <w:rPr>
@@ -8110,6 +8179,11 @@
           <w:id w:val="1600919140"/>
           <w:citation/>
         </w:sdtPr>
+        <w:sdtEndPr>
+          <w:rPr>
+            <w:rStyle w:val="Ninguno"/>
+          </w:rPr>
+        </w:sdtEndPr>
         <w:sdtContent>
           <w:r>
             <w:rPr>
@@ -8190,7 +8264,6 @@
         <w:t xml:space="preserve">Son las ventanas que contienen a otros controles e incluir controles de </w:t>
       </w:r>
       <w:proofErr w:type="spellStart"/>
-      <w:proofErr w:type="gramStart"/>
       <w:r>
         <w:rPr>
           <w:rStyle w:val="Ninguno"/>
@@ -8198,7 +8271,6 @@
         <w:t>comando,como</w:t>
       </w:r>
       <w:proofErr w:type="spellEnd"/>
-      <w:proofErr w:type="gramEnd"/>
       <w:r>
         <w:rPr>
           <w:rStyle w:val="Ninguno"/>
@@ -8241,6 +8313,11 @@
           <w:id w:val="-531504656"/>
           <w:citation/>
         </w:sdtPr>
+        <w:sdtEndPr>
+          <w:rPr>
+            <w:rStyle w:val="Ninguno"/>
+          </w:rPr>
+        </w:sdtEndPr>
         <w:sdtContent>
           <w:r>
             <w:rPr>
@@ -8332,21 +8409,7 @@
         <w:rPr>
           <w:rStyle w:val="Ninguno"/>
         </w:rPr>
-        <w:t xml:space="preserve"> </w:t>
-      </w:r>
-      <w:proofErr w:type="gramStart"/>
-      <w:r>
-        <w:rPr>
-          <w:rStyle w:val="Ninguno"/>
-        </w:rPr>
-        <w:t>Interface</w:t>
-      </w:r>
-      <w:proofErr w:type="gramEnd"/>
-      <w:r>
-        <w:rPr>
-          <w:rStyle w:val="Ninguno"/>
-        </w:rPr>
-        <w:t>) es un concepto que abarca arquitectura de información, patrones y diferentes elementos visuales que nos permiten interactuar de forma eficaz con sistemas operativos y softwares de diversos dispositivos.</w:t>
+        <w:t xml:space="preserve"> Interface) es un concepto que abarca arquitectura de información, patrones y diferentes elementos visuales que nos permiten interactuar de forma eficaz con sistemas operativos y softwares de diversos dispositivos.</w:t>
       </w:r>
       <w:sdt>
         <w:sdtPr>
@@ -8356,6 +8419,11 @@
           <w:id w:val="599376197"/>
           <w:citation/>
         </w:sdtPr>
+        <w:sdtEndPr>
+          <w:rPr>
+            <w:rStyle w:val="Ninguno"/>
+          </w:rPr>
+        </w:sdtEndPr>
         <w:sdtContent>
           <w:r>
             <w:rPr>
@@ -8443,6 +8511,11 @@
           <w:id w:val="915589227"/>
           <w:citation/>
         </w:sdtPr>
+        <w:sdtEndPr>
+          <w:rPr>
+            <w:rStyle w:val="Ninguno"/>
+          </w:rPr>
+        </w:sdtEndPr>
         <w:sdtContent>
           <w:r>
             <w:rPr>
@@ -8530,6 +8603,11 @@
           <w:id w:val="-256677568"/>
           <w:citation/>
         </w:sdtPr>
+        <w:sdtEndPr>
+          <w:rPr>
+            <w:rStyle w:val="Ninguno"/>
+          </w:rPr>
+        </w:sdtEndPr>
         <w:sdtContent>
           <w:r>
             <w:rPr>
@@ -8643,6 +8721,11 @@
           <w:id w:val="1475415991"/>
           <w:citation/>
         </w:sdtPr>
+        <w:sdtEndPr>
+          <w:rPr>
+            <w:rStyle w:val="Ninguno"/>
+          </w:rPr>
+        </w:sdtEndPr>
         <w:sdtContent>
           <w:r>
             <w:rPr>
@@ -8744,6 +8827,11 @@
           <w:id w:val="-1271014556"/>
           <w:citation/>
         </w:sdtPr>
+        <w:sdtEndPr>
+          <w:rPr>
+            <w:rStyle w:val="Ninguno"/>
+          </w:rPr>
+        </w:sdtEndPr>
         <w:sdtContent>
           <w:r>
             <w:rPr>
@@ -8831,6 +8919,11 @@
           <w:id w:val="1162817302"/>
           <w:citation/>
         </w:sdtPr>
+        <w:sdtEndPr>
+          <w:rPr>
+            <w:rStyle w:val="Ninguno"/>
+          </w:rPr>
+        </w:sdtEndPr>
         <w:sdtContent>
           <w:r>
             <w:rPr>
@@ -8886,19 +8979,11 @@
           <w:rStyle w:val="Ninguno"/>
         </w:rPr>
       </w:pPr>
-      <w:proofErr w:type="gramStart"/>
-      <w:r>
-        <w:rPr>
-          <w:rStyle w:val="Ninguno"/>
-        </w:rPr>
-        <w:t>TICKET</w:t>
-      </w:r>
-      <w:proofErr w:type="gramEnd"/>
-      <w:r>
-        <w:rPr>
-          <w:rStyle w:val="Ninguno"/>
-        </w:rPr>
-        <w:t>:</w:t>
+      <w:r>
+        <w:rPr>
+          <w:rStyle w:val="Ninguno"/>
+        </w:rPr>
+        <w:t>TICKET:</w:t>
       </w:r>
     </w:p>
     <w:p>
@@ -8916,21 +9001,7 @@
         <w:rPr>
           <w:rStyle w:val="Ninguno"/>
         </w:rPr>
-        <w:t xml:space="preserve">Un </w:t>
-      </w:r>
-      <w:proofErr w:type="gramStart"/>
-      <w:r>
-        <w:rPr>
-          <w:rStyle w:val="Ninguno"/>
-        </w:rPr>
-        <w:t>ticket</w:t>
-      </w:r>
-      <w:proofErr w:type="gramEnd"/>
-      <w:r>
-        <w:rPr>
-          <w:rStyle w:val="Ninguno"/>
-        </w:rPr>
-        <w:t xml:space="preserve"> es un archivo contenido en el sistema de seguimiento que contiene información acerca de intervenciones de software hechas por personal de soporte técnico o terceros a pedido de un usuario final que ha reportado un incidente que está impidiéndoles trabajar en sus computadoras cuando ellos esperaban poder hacerlo.</w:t>
+        <w:t>Un ticket es un archivo contenido en el sistema de seguimiento que contiene información acerca de intervenciones de software hechas por personal de soporte técnico o terceros a pedido de un usuario final que ha reportado un incidente que está impidiéndoles trabajar en sus computadoras cuando ellos esperaban poder hacerlo.</w:t>
       </w:r>
       <w:sdt>
         <w:sdtPr>
@@ -8940,6 +9011,11 @@
           <w:id w:val="-537967025"/>
           <w:citation/>
         </w:sdtPr>
+        <w:sdtEndPr>
+          <w:rPr>
+            <w:rStyle w:val="Ninguno"/>
+          </w:rPr>
+        </w:sdtEndPr>
         <w:sdtContent>
           <w:r>
             <w:rPr>
@@ -9040,6 +9116,11 @@
           <w:id w:val="-1342394796"/>
           <w:citation/>
         </w:sdtPr>
+        <w:sdtEndPr>
+          <w:rPr>
+            <w:rStyle w:val="Ninguno"/>
+          </w:rPr>
+        </w:sdtEndPr>
         <w:sdtContent>
           <w:r>
             <w:rPr>
@@ -9263,6 +9344,11 @@
           <w:id w:val="-1333060442"/>
           <w:citation/>
         </w:sdtPr>
+        <w:sdtEndPr>
+          <w:rPr>
+            <w:rStyle w:val="Ninguno"/>
+          </w:rPr>
+        </w:sdtEndPr>
         <w:sdtContent>
           <w:r>
             <w:rPr>
@@ -9350,6 +9436,11 @@
           <w:id w:val="-360591041"/>
           <w:citation/>
         </w:sdtPr>
+        <w:sdtEndPr>
+          <w:rPr>
+            <w:rStyle w:val="Ninguno"/>
+          </w:rPr>
+        </w:sdtEndPr>
         <w:sdtContent>
           <w:r>
             <w:rPr>
@@ -9451,6 +9542,11 @@
           <w:id w:val="1191338877"/>
           <w:citation/>
         </w:sdtPr>
+        <w:sdtEndPr>
+          <w:rPr>
+            <w:rStyle w:val="Ninguno"/>
+          </w:rPr>
+        </w:sdtEndPr>
         <w:sdtContent>
           <w:r>
             <w:rPr>
@@ -9528,21 +9624,7 @@
         <w:rPr>
           <w:rStyle w:val="Ninguno"/>
         </w:rPr>
-        <w:t xml:space="preserve">Un sistema operativo es un conjunto de programas que permite manejar la memoria, disco, medios de almacenamiento de información y los diferentes periféricos o recursos de nuestra computadora, como son el teclado, el </w:t>
-      </w:r>
-      <w:proofErr w:type="gramStart"/>
-      <w:r>
-        <w:rPr>
-          <w:rStyle w:val="Ninguno"/>
-        </w:rPr>
-        <w:t>mouse</w:t>
-      </w:r>
-      <w:proofErr w:type="gramEnd"/>
-      <w:r>
-        <w:rPr>
-          <w:rStyle w:val="Ninguno"/>
-        </w:rPr>
-        <w:t>, la impresora, la placa de red, entre otros.</w:t>
+        <w:t>Un sistema operativo es un conjunto de programas que permite manejar la memoria, disco, medios de almacenamiento de información y los diferentes periféricos o recursos de nuestra computadora, como son el teclado, el mouse, la impresora, la placa de red, entre otros.</w:t>
       </w:r>
       <w:sdt>
         <w:sdtPr>
@@ -9552,6 +9634,11 @@
           <w:id w:val="661045644"/>
           <w:citation/>
         </w:sdtPr>
+        <w:sdtEndPr>
+          <w:rPr>
+            <w:rStyle w:val="Ninguno"/>
+          </w:rPr>
+        </w:sdtEndPr>
         <w:sdtContent>
           <w:r>
             <w:rPr>
@@ -9639,6 +9726,11 @@
           <w:id w:val="1935465682"/>
           <w:citation/>
         </w:sdtPr>
+        <w:sdtEndPr>
+          <w:rPr>
+            <w:rStyle w:val="Ninguno"/>
+          </w:rPr>
+        </w:sdtEndPr>
         <w:sdtContent>
           <w:r>
             <w:rPr>
@@ -9744,21 +9836,7 @@
         <w:rPr>
           <w:rStyle w:val="Ninguno"/>
         </w:rPr>
-        <w:t xml:space="preserve"> </w:t>
-      </w:r>
-      <w:proofErr w:type="gramStart"/>
-      <w:r>
-        <w:rPr>
-          <w:rStyle w:val="Ninguno"/>
-        </w:rPr>
-        <w:t>interface</w:t>
-      </w:r>
-      <w:proofErr w:type="gramEnd"/>
-      <w:r>
-        <w:rPr>
-          <w:rStyle w:val="Ninguno"/>
-        </w:rPr>
-        <w:t>,​ es un conjunto de subrutinas, funciones y procedimientos (o métodos, en la programación orientada a objetos) que ofrece cierta biblioteca para ser utilizado por otro software como una capa de abstracción</w:t>
+        <w:t xml:space="preserve"> interface,​ es un conjunto de subrutinas, funciones y procedimientos (o métodos, en la programación orientada a objetos) que ofrece cierta biblioteca para ser utilizado por otro software como una capa de abstracción</w:t>
       </w:r>
       <w:sdt>
         <w:sdtPr>
@@ -9768,6 +9846,11 @@
           <w:id w:val="1450518943"/>
           <w:citation/>
         </w:sdtPr>
+        <w:sdtEndPr>
+          <w:rPr>
+            <w:rStyle w:val="Ninguno"/>
+          </w:rPr>
+        </w:sdtEndPr>
         <w:sdtContent>
           <w:r>
             <w:rPr>
@@ -9897,6 +9980,11 @@
           <w:id w:val="-929585027"/>
           <w:citation/>
         </w:sdtPr>
+        <w:sdtEndPr>
+          <w:rPr>
+            <w:rStyle w:val="Ninguno"/>
+          </w:rPr>
+        </w:sdtEndPr>
         <w:sdtContent>
           <w:r>
             <w:rPr>
@@ -9984,6 +10072,11 @@
           <w:id w:val="1173460195"/>
           <w:citation/>
         </w:sdtPr>
+        <w:sdtEndPr>
+          <w:rPr>
+            <w:rStyle w:val="Ninguno"/>
+          </w:rPr>
+        </w:sdtEndPr>
         <w:sdtContent>
           <w:r>
             <w:rPr>
@@ -10071,6 +10164,11 @@
           <w:id w:val="-530346510"/>
           <w:citation/>
         </w:sdtPr>
+        <w:sdtEndPr>
+          <w:rPr>
+            <w:rStyle w:val="Ninguno"/>
+          </w:rPr>
+        </w:sdtEndPr>
         <w:sdtContent>
           <w:r>
             <w:rPr>
@@ -10158,6 +10256,11 @@
           <w:id w:val="1455744949"/>
           <w:citation/>
         </w:sdtPr>
+        <w:sdtEndPr>
+          <w:rPr>
+            <w:rStyle w:val="Ninguno"/>
+          </w:rPr>
+        </w:sdtEndPr>
         <w:sdtContent>
           <w:r>
             <w:rPr>
@@ -10250,21 +10353,7 @@
         <w:rPr>
           <w:rStyle w:val="Ninguno"/>
         </w:rPr>
-        <w:t xml:space="preserve">-line </w:t>
-      </w:r>
-      <w:proofErr w:type="gramStart"/>
-      <w:r>
-        <w:rPr>
-          <w:rStyle w:val="Ninguno"/>
-        </w:rPr>
-        <w:t>interface</w:t>
-      </w:r>
-      <w:proofErr w:type="gramEnd"/>
-      <w:r>
-        <w:rPr>
-          <w:rStyle w:val="Ninguno"/>
-        </w:rPr>
-        <w:t xml:space="preserve">, CLI) es un método que permite a los usuarios dar instrucciones a algún programa informático por medio de una línea de texto simple. Debe notarse que los conceptos de CLI, </w:t>
+        <w:t xml:space="preserve">-line interface, CLI) es un método que permite a los usuarios dar instrucciones a algún programa informático por medio de una línea de texto simple. Debe notarse que los conceptos de CLI, </w:t>
       </w:r>
       <w:proofErr w:type="spellStart"/>
       <w:r>
@@ -10292,21 +10381,7 @@
         <w:rPr>
           <w:rStyle w:val="Ninguno"/>
         </w:rPr>
-        <w:t xml:space="preserve"> y emulador de terminal son programas informáticos. Sin </w:t>
-      </w:r>
-      <w:proofErr w:type="gramStart"/>
-      <w:r>
-        <w:rPr>
-          <w:rStyle w:val="Ninguno"/>
-        </w:rPr>
-        <w:t>embargo</w:t>
-      </w:r>
-      <w:proofErr w:type="gramEnd"/>
-      <w:r>
-        <w:rPr>
-          <w:rStyle w:val="Ninguno"/>
-        </w:rPr>
-        <w:t xml:space="preserve"> los tres suelen utilizarse como sinónimos.</w:t>
+        <w:t xml:space="preserve"> y emulador de terminal son programas informáticos. Sin embargo los tres suelen utilizarse como sinónimos.</w:t>
       </w:r>
       <w:sdt>
         <w:sdtPr>
@@ -10316,6 +10391,11 @@
           <w:id w:val="-1239317416"/>
           <w:citation/>
         </w:sdtPr>
+        <w:sdtEndPr>
+          <w:rPr>
+            <w:rStyle w:val="Ninguno"/>
+          </w:rPr>
+        </w:sdtEndPr>
         <w:sdtContent>
           <w:r>
             <w:rPr>
@@ -10620,6 +10700,7 @@
             <w:id w:val="-573587230"/>
             <w:bibliography/>
           </w:sdtPr>
+          <w:sdtEndPr/>
           <w:sdtContent>
             <w:p>
               <w:pPr>
@@ -12989,15 +13070,7 @@
         </w:numPr>
       </w:pPr>
       <w:r>
-        <w:t xml:space="preserve">Expide un </w:t>
-      </w:r>
-      <w:proofErr w:type="gramStart"/>
-      <w:r>
-        <w:t>ticket</w:t>
-      </w:r>
-      <w:proofErr w:type="gramEnd"/>
-      <w:r>
-        <w:t xml:space="preserve"> de cada venta con todos los detalles necesarios para describirla.</w:t>
+        <w:t>Expide un ticket de cada venta con todos los detalles necesarios para describirla.</w:t>
       </w:r>
     </w:p>
     <w:p>
@@ -13021,15 +13094,7 @@
         </w:numPr>
       </w:pPr>
       <w:r>
-        <w:t xml:space="preserve">Permite el registro de los productos que el negocio comercializa, empleando varios datos importantes incluyendo imágenes de </w:t>
-      </w:r>
-      <w:proofErr w:type="gramStart"/>
-      <w:r>
-        <w:t>los mismos</w:t>
-      </w:r>
-      <w:proofErr w:type="gramEnd"/>
-      <w:r>
-        <w:t>.</w:t>
+        <w:t>Permite el registro de los productos que el negocio comercializa, empleando varios datos importantes incluyendo imágenes de los mismos.</w:t>
       </w:r>
     </w:p>
     <w:p>
@@ -14672,19 +14737,11 @@
           <w:numId w:val="10"/>
         </w:numPr>
       </w:pPr>
-      <w:proofErr w:type="gramStart"/>
-      <w:r>
-        <w:rPr>
-          <w:rStyle w:val="Ninguno"/>
-        </w:rPr>
-        <w:t>Periféricos a emplear</w:t>
-      </w:r>
-      <w:proofErr w:type="gramEnd"/>
-      <w:r>
-        <w:rPr>
-          <w:rStyle w:val="Ninguno"/>
-        </w:rPr>
-        <w:t>:</w:t>
+      <w:r>
+        <w:rPr>
+          <w:rStyle w:val="Ninguno"/>
+        </w:rPr>
+        <w:t>Periféricos a emplear:</w:t>
       </w:r>
     </w:p>
     <w:p>
@@ -14766,7 +14823,6 @@
         </w:rPr>
       </w:pPr>
       <w:proofErr w:type="spellStart"/>
-      <w:proofErr w:type="gramStart"/>
       <w:r>
         <w:rPr>
           <w:rStyle w:val="Ninguno"/>
@@ -14788,7 +14844,6 @@
         <w:t>NETConnector</w:t>
       </w:r>
       <w:proofErr w:type="spellEnd"/>
-      <w:proofErr w:type="gramEnd"/>
       <w:r>
         <w:rPr>
           <w:rStyle w:val="Ninguno"/>
@@ -17383,15 +17438,7 @@
         </w:numPr>
       </w:pPr>
       <w:r>
-        <w:t xml:space="preserve">Activo: Campo para activar o desactivar el uso del equipo de computo como caja en el </w:t>
-      </w:r>
-      <w:proofErr w:type="gramStart"/>
-      <w:r>
-        <w:t>PDV(</w:t>
-      </w:r>
-      <w:proofErr w:type="gramEnd"/>
-      <w:r>
-        <w:t>se maneja de forma interna o por el ADMIN).</w:t>
+        <w:t>Activo: Campo para activar o desactivar el uso del equipo de computo como caja en el PDV(se maneja de forma interna o por el ADMIN).</w:t>
       </w:r>
     </w:p>
     <w:p>
@@ -18401,15 +18448,7 @@
         <w:t xml:space="preserve"> las cajas que utilizan el PDV. </w:t>
       </w:r>
       <w:r>
-        <w:t xml:space="preserve">El usuario debe de ingresar el METODO DE PAGO o el efectivo que el cliente utilizara para pagar. El sistema debe de registrar y notificar la información de la venta en BD, así como expedir un </w:t>
-      </w:r>
-      <w:proofErr w:type="gramStart"/>
-      <w:r>
-        <w:t>ticket</w:t>
-      </w:r>
-      <w:proofErr w:type="gramEnd"/>
-      <w:r>
-        <w:t xml:space="preserve"> de la compra que realizo él cliente. En caso de utilizar transacción bancaria se deben de incluir los datos de váucher que expide la terminar bancaria. </w:t>
+        <w:t xml:space="preserve">El usuario debe de ingresar el METODO DE PAGO o el efectivo que el cliente utilizara para pagar. El sistema debe de registrar y notificar la información de la venta en BD, así como expedir un ticket de la compra que realizo él cliente. En caso de utilizar transacción bancaria se deben de incluir los datos de váucher que expide la terminar bancaria. </w:t>
       </w:r>
       <w:r>
         <w:t>Los campos que se especifican para las aperturas son:</w:t>
@@ -18868,17 +18907,12 @@
         </w:numPr>
       </w:pPr>
       <w:proofErr w:type="spellStart"/>
-      <w:proofErr w:type="gramStart"/>
       <w:r>
         <w:t>Unico</w:t>
       </w:r>
       <w:proofErr w:type="spellEnd"/>
       <w:r>
-        <w:t>(</w:t>
-      </w:r>
-      <w:proofErr w:type="gramEnd"/>
-      <w:r>
-        <w:t>Ingresar un código ya conocido)</w:t>
+        <w:t>(Ingresar un código ya conocido)</w:t>
       </w:r>
     </w:p>
     <w:p>
@@ -18997,15 +19031,7 @@
         </w:numPr>
       </w:pPr>
       <w:r>
-        <w:t>Por texto: nombre o descripción (</w:t>
-      </w:r>
-      <w:proofErr w:type="gramStart"/>
-      <w:r>
-        <w:t>%“</w:t>
-      </w:r>
-      <w:proofErr w:type="gramEnd"/>
-      <w:r>
-        <w:t xml:space="preserve">Doña </w:t>
+        <w:t xml:space="preserve">Por texto: nombre o descripción (%“Doña </w:t>
       </w:r>
       <w:proofErr w:type="spellStart"/>
       <w:r>
@@ -19043,10 +19069,7 @@
     <w:p>
       <w:pPr>
         <w:pStyle w:val="Normalindentado3"/>
-        <w:numPr>
-          <w:ilvl w:val="0"/>
-          <w:numId w:val="31"/>
-        </w:numPr>
+        <w:ind w:left="1920"/>
       </w:pPr>
     </w:p>
     <w:p>
@@ -19094,7 +19117,21 @@
           <w:b/>
           <w:bCs/>
         </w:rPr>
-        <w:t xml:space="preserve">30: </w:t>
+        <w:t>3</w:t>
+      </w:r>
+      <w:r>
+        <w:rPr>
+          <w:b/>
+          <w:bCs/>
+        </w:rPr>
+        <w:t>2</w:t>
+      </w:r>
+      <w:r>
+        <w:rPr>
+          <w:b/>
+          <w:bCs/>
+        </w:rPr>
+        <w:t xml:space="preserve">: </w:t>
       </w:r>
       <w:r>
         <w:t>El sistema debe permitir al usuario tipo ADMINISTRADOR, llevar a cabo el REGISTRO DE USUARIO a nivel administrador o cajero. Los campos que se requieren para esta funcionalidad son:</w:t>
@@ -19330,7 +19367,21 @@
           <w:b/>
           <w:bCs/>
         </w:rPr>
-        <w:t xml:space="preserve">31: </w:t>
+        <w:t>3</w:t>
+      </w:r>
+      <w:r>
+        <w:rPr>
+          <w:b/>
+          <w:bCs/>
+        </w:rPr>
+        <w:t>3</w:t>
+      </w:r>
+      <w:r>
+        <w:rPr>
+          <w:b/>
+          <w:bCs/>
+        </w:rPr>
+        <w:t xml:space="preserve">: </w:t>
       </w:r>
       <w:r>
         <w:t>El sistema debe permitir al usuario tipo ADMINISTRADOR, llevar a cabo el MODIFICAR a los USUARIOS registrados a nivel administrador o cajero. Los campos que se requieren para esta funcionalidad son:</w:t>
@@ -19573,7 +19624,21 @@
           <w:b/>
           <w:bCs/>
         </w:rPr>
-        <w:t xml:space="preserve">32: </w:t>
+        <w:t>3</w:t>
+      </w:r>
+      <w:r>
+        <w:rPr>
+          <w:b/>
+          <w:bCs/>
+        </w:rPr>
+        <w:t>4</w:t>
+      </w:r>
+      <w:r>
+        <w:rPr>
+          <w:b/>
+          <w:bCs/>
+        </w:rPr>
+        <w:t xml:space="preserve">: </w:t>
       </w:r>
       <w:r>
         <w:t>El sistema debe permitir al usuario tipo ADMINISTRADOR, llevar a cabo la ELIMINACIÓN a USUARIOS registrados a nivel administrador o cajero. Los campos que se requieren para esta funcionalidad son:</w:t>
@@ -19644,7 +19709,21 @@
           <w:b/>
           <w:bCs/>
         </w:rPr>
-        <w:t xml:space="preserve">32: </w:t>
+        <w:t>3</w:t>
+      </w:r>
+      <w:r>
+        <w:rPr>
+          <w:b/>
+          <w:bCs/>
+        </w:rPr>
+        <w:t>5</w:t>
+      </w:r>
+      <w:r>
+        <w:rPr>
+          <w:b/>
+          <w:bCs/>
+        </w:rPr>
+        <w:t xml:space="preserve">: </w:t>
       </w:r>
       <w:r>
         <w:t>El sistema debe permitir al usuario tipo ADMINISTRADOR, llevar a cabo CONSULTA a USUARIOS registrados a nivel administrador o cajero. Los campos que se requieren para esta funcionalidad son:</w:t>
@@ -19808,7 +19887,21 @@
           <w:b/>
           <w:bCs/>
         </w:rPr>
-        <w:t xml:space="preserve">33: </w:t>
+        <w:t>3</w:t>
+      </w:r>
+      <w:r>
+        <w:rPr>
+          <w:b/>
+          <w:bCs/>
+        </w:rPr>
+        <w:t>6</w:t>
+      </w:r>
+      <w:r>
+        <w:rPr>
+          <w:b/>
+          <w:bCs/>
+        </w:rPr>
+        <w:t xml:space="preserve">: </w:t>
       </w:r>
       <w:r>
         <w:t>El sistema debe permitir al usuario tipo ADMINISTRADOR o CAJERO a cabo un PROCESO DE INGRESO POR AUTENTICACIÓN tomando como CREDENCIALES su correo y su contraseña (encriptada), a USUARIOS registrados a nivel administrador o cajero. Los campos que se requieren para esta funcionalidad son:</w:t>
@@ -19981,7 +20074,7 @@
           <w:b/>
           <w:bCs/>
         </w:rPr>
-        <w:t>4</w:t>
+        <w:t>7</w:t>
       </w:r>
       <w:r>
         <w:rPr>
@@ -20000,15 +20093,7 @@
         <w:t xml:space="preserve"> </w:t>
       </w:r>
       <w:r>
-        <w:t xml:space="preserve">(automático en </w:t>
-      </w:r>
-      <w:proofErr w:type="gramStart"/>
-      <w:r>
-        <w:t>caja</w:t>
-      </w:r>
-      <w:proofErr w:type="gramEnd"/>
-      <w:r>
-        <w:t>), mermas, devoluciones a proveedor, devoluciones a cliente, de existencias de productos a almacén del comercio</w:t>
+        <w:t>(automático en caja), mermas, devoluciones a proveedor, devoluciones a cliente, de existencias de productos a almacén del comercio</w:t>
       </w:r>
       <w:r>
         <w:t>. Los campos que se requieren para esta funcionalidad son:</w:t>
@@ -20035,15 +20120,7 @@
         </w:numPr>
       </w:pPr>
       <w:r>
-        <w:t>Fecha/</w:t>
-      </w:r>
-      <w:proofErr w:type="gramStart"/>
-      <w:r>
-        <w:t>hora :</w:t>
-      </w:r>
-      <w:proofErr w:type="gramEnd"/>
-      <w:r>
-        <w:t xml:space="preserve">  </w:t>
+        <w:t xml:space="preserve">Fecha/hora :  </w:t>
       </w:r>
       <w:proofErr w:type="spellStart"/>
       <w:r>
@@ -20186,7 +20263,7 @@
           <w:b/>
           <w:bCs/>
         </w:rPr>
-        <w:t>5</w:t>
+        <w:t>8</w:t>
       </w:r>
       <w:r>
         <w:rPr>
@@ -20250,15 +20327,7 @@
         <w:t xml:space="preserve"> </w:t>
       </w:r>
       <w:r>
-        <w:t xml:space="preserve">(inicial final) y </w:t>
-      </w:r>
-      <w:proofErr w:type="gramStart"/>
-      <w:r>
-        <w:t>hora(</w:t>
-      </w:r>
-      <w:proofErr w:type="gramEnd"/>
-      <w:r>
-        <w:t>inicial y final))</w:t>
+        <w:t>(inicial final) y hora(inicial y final))</w:t>
       </w:r>
     </w:p>
     <w:p>
@@ -20384,7 +20453,21 @@
           <w:b/>
           <w:bCs/>
         </w:rPr>
-        <w:t xml:space="preserve">35: </w:t>
+        <w:t>3</w:t>
+      </w:r>
+      <w:r>
+        <w:rPr>
+          <w:b/>
+          <w:bCs/>
+        </w:rPr>
+        <w:t>9</w:t>
+      </w:r>
+      <w:r>
+        <w:rPr>
+          <w:b/>
+          <w:bCs/>
+        </w:rPr>
+        <w:t xml:space="preserve">: </w:t>
       </w:r>
       <w:r>
         <w:t>El sistema debe permitir al usuario tipo ADMINISTRADOR a cabo CANCELACIÓN DE MOVIMIENTOS. Los campos que se requieren para esta funcionalidad son:</w:t>
@@ -22646,6 +22729,7 @@
       <w:dataBinding w:prefixMappings="xmlns:ns0='http://purl.org/dc/elements/1.1/' xmlns:ns1='http://schemas.openxmlformats.org/package/2006/metadata/core-properties' " w:xpath="/ns1:coreProperties[1]/ns0:title[1]" w:storeItemID="{6C3C8BC8-F283-45AE-878A-BAB7291924A1}"/>
       <w:text/>
     </w:sdtPr>
+    <w:sdtEndPr/>
     <w:sdtContent>
       <w:p>
         <w:pPr>
@@ -25405,7 +25489,7 @@
     <w:abstractNumId w:val="18"/>
     <w:lvlOverride w:ilvl="0">
       <w:startOverride w:val="1"/>
-      <w:lvl w:ilvl="0" w:tplc="233035AA">
+      <w:lvl w:ilvl="0" w:tplc="3CE0E202">
         <w:start w:val="1"/>
         <w:numFmt w:val="decimal"/>
         <w:lvlText w:val="%1."/>
@@ -25435,7 +25519,7 @@
     </w:lvlOverride>
     <w:lvlOverride w:ilvl="1">
       <w:startOverride w:val="5"/>
-      <w:lvl w:ilvl="1" w:tplc="22406526">
+      <w:lvl w:ilvl="1" w:tplc="087CC542">
         <w:start w:val="5"/>
         <w:numFmt w:val="decimal"/>
         <w:lvlText w:val="%1.%2."/>
@@ -25468,7 +25552,7 @@
     </w:lvlOverride>
     <w:lvlOverride w:ilvl="2">
       <w:startOverride w:val="1"/>
-      <w:lvl w:ilvl="2" w:tplc="00E0F96A">
+      <w:lvl w:ilvl="2" w:tplc="13CAA78A">
         <w:start w:val="1"/>
         <w:numFmt w:val="decimal"/>
         <w:lvlText w:val="%1.%2.%3."/>
@@ -25502,7 +25586,7 @@
     </w:lvlOverride>
     <w:lvlOverride w:ilvl="3">
       <w:startOverride w:val="1"/>
-      <w:lvl w:ilvl="3" w:tplc="05F6EBA0">
+      <w:lvl w:ilvl="3" w:tplc="C290C1E2">
         <w:start w:val="1"/>
         <w:numFmt w:val="decimal"/>
         <w:lvlText w:val="%1.%2.%3.%4."/>
@@ -25536,7 +25620,7 @@
     </w:lvlOverride>
     <w:lvlOverride w:ilvl="4">
       <w:startOverride w:val="1"/>
-      <w:lvl w:ilvl="4" w:tplc="22101FF4">
+      <w:lvl w:ilvl="4" w:tplc="746A6BE0">
         <w:start w:val="1"/>
         <w:numFmt w:val="decimal"/>
         <w:lvlText w:val="%1.%2.%3.%4.%5."/>
@@ -25570,7 +25654,7 @@
     </w:lvlOverride>
     <w:lvlOverride w:ilvl="5">
       <w:startOverride w:val="1"/>
-      <w:lvl w:ilvl="5" w:tplc="33F6C722">
+      <w:lvl w:ilvl="5" w:tplc="C7FCAB3E">
         <w:start w:val="1"/>
         <w:numFmt w:val="decimal"/>
         <w:lvlText w:val="%1.%2.%3.%4.%5.%6."/>
@@ -25604,7 +25688,7 @@
     </w:lvlOverride>
     <w:lvlOverride w:ilvl="6">
       <w:startOverride w:val="1"/>
-      <w:lvl w:ilvl="6" w:tplc="0906A18C">
+      <w:lvl w:ilvl="6" w:tplc="E396B2B6">
         <w:start w:val="1"/>
         <w:numFmt w:val="decimal"/>
         <w:lvlText w:val="%1.%2.%3.%4.%5.%6.%7."/>
@@ -25638,7 +25722,7 @@
     </w:lvlOverride>
     <w:lvlOverride w:ilvl="7">
       <w:startOverride w:val="1"/>
-      <w:lvl w:ilvl="7" w:tplc="02945168">
+      <w:lvl w:ilvl="7" w:tplc="805CCF0E">
         <w:start w:val="1"/>
         <w:numFmt w:val="decimal"/>
         <w:lvlText w:val="%1.%2.%3.%4.%5.%6.%7.%8."/>
@@ -25672,7 +25756,7 @@
     </w:lvlOverride>
     <w:lvlOverride w:ilvl="8">
       <w:startOverride w:val="1"/>
-      <w:lvl w:ilvl="8" w:tplc="78082B4A">
+      <w:lvl w:ilvl="8" w:tplc="D1F2DEC8">
         <w:start w:val="1"/>
         <w:numFmt w:val="decimal"/>
         <w:lvlText w:val="%1.%2.%3.%4.%5.%6.%7.%8.%9."/>
@@ -25741,7 +25825,7 @@
   <w:num w:numId="15">
     <w:abstractNumId w:val="18"/>
     <w:lvlOverride w:ilvl="0">
-      <w:lvl w:ilvl="0" w:tplc="233035AA">
+      <w:lvl w:ilvl="0" w:tplc="3CE0E202">
         <w:start w:val="1"/>
         <w:numFmt w:val="decimal"/>
         <w:lvlText w:val="%1."/>
@@ -25770,7 +25854,7 @@
       </w:lvl>
     </w:lvlOverride>
     <w:lvlOverride w:ilvl="1">
-      <w:lvl w:ilvl="1" w:tplc="22406526">
+      <w:lvl w:ilvl="1" w:tplc="087CC542">
         <w:start w:val="1"/>
         <w:numFmt w:val="decimal"/>
         <w:lvlText w:val="%1.%2."/>
@@ -25797,7 +25881,7 @@
       </w:lvl>
     </w:lvlOverride>
     <w:lvlOverride w:ilvl="2">
-      <w:lvl w:ilvl="2" w:tplc="00E0F96A">
+      <w:lvl w:ilvl="2" w:tplc="13CAA78A">
         <w:start w:val="1"/>
         <w:numFmt w:val="decimal"/>
         <w:lvlText w:val="%1.%2.%3."/>
@@ -25824,7 +25908,7 @@
       </w:lvl>
     </w:lvlOverride>
     <w:lvlOverride w:ilvl="3">
-      <w:lvl w:ilvl="3" w:tplc="05F6EBA0">
+      <w:lvl w:ilvl="3" w:tplc="C290C1E2">
         <w:start w:val="1"/>
         <w:numFmt w:val="decimal"/>
         <w:lvlText w:val="%1.%2.%3.%4."/>
@@ -25851,7 +25935,7 @@
       </w:lvl>
     </w:lvlOverride>
     <w:lvlOverride w:ilvl="4">
-      <w:lvl w:ilvl="4" w:tplc="22101FF4">
+      <w:lvl w:ilvl="4" w:tplc="746A6BE0">
         <w:start w:val="1"/>
         <w:numFmt w:val="decimal"/>
         <w:lvlText w:val="%1.%2.%3.%4.%5."/>
@@ -25878,7 +25962,7 @@
       </w:lvl>
     </w:lvlOverride>
     <w:lvlOverride w:ilvl="5">
-      <w:lvl w:ilvl="5" w:tplc="33F6C722">
+      <w:lvl w:ilvl="5" w:tplc="C7FCAB3E">
         <w:start w:val="1"/>
         <w:numFmt w:val="decimal"/>
         <w:lvlText w:val="%1.%2.%3.%4.%5.%6."/>
@@ -25905,7 +25989,7 @@
       </w:lvl>
     </w:lvlOverride>
     <w:lvlOverride w:ilvl="6">
-      <w:lvl w:ilvl="6" w:tplc="0906A18C">
+      <w:lvl w:ilvl="6" w:tplc="E396B2B6">
         <w:start w:val="1"/>
         <w:numFmt w:val="decimal"/>
         <w:lvlText w:val="%1.%2.%3.%4.%5.%6.%7."/>
@@ -25932,7 +26016,7 @@
       </w:lvl>
     </w:lvlOverride>
     <w:lvlOverride w:ilvl="7">
-      <w:lvl w:ilvl="7" w:tplc="02945168">
+      <w:lvl w:ilvl="7" w:tplc="805CCF0E">
         <w:start w:val="1"/>
         <w:numFmt w:val="decimal"/>
         <w:lvlText w:val="%1.%2.%3.%4.%5.%6.%7.%8."/>
@@ -25959,7 +26043,7 @@
       </w:lvl>
     </w:lvlOverride>
     <w:lvlOverride w:ilvl="8">
-      <w:lvl w:ilvl="8" w:tplc="78082B4A">
+      <w:lvl w:ilvl="8" w:tplc="D1F2DEC8">
         <w:start w:val="1"/>
         <w:numFmt w:val="decimal"/>
         <w:lvlText w:val="%1.%2.%3.%4.%5.%6.%7.%8.%9."/>
@@ -27127,7 +27211,7 @@
     <w:charset w:val="00"/>
     <w:family w:val="roman"/>
     <w:pitch w:val="variable"/>
-    <w:sig w:usb0="E0002AFF" w:usb1="C0007841" w:usb2="00000009" w:usb3="00000000" w:csb0="000001FF" w:csb1="00000000"/>
+    <w:sig w:usb0="E0002EFF" w:usb1="C000785B" w:usb2="00000009" w:usb3="00000000" w:csb0="000001FF" w:csb1="00000000"/>
   </w:font>
   <w:font w:name="Courier New">
     <w:panose1 w:val="02070309020205020404"/>
@@ -27155,7 +27239,7 @@
     <w:charset w:val="00"/>
     <w:family w:val="swiss"/>
     <w:pitch w:val="variable"/>
-    <w:sig w:usb0="E0002AFF" w:usb1="C0007843" w:usb2="00000009" w:usb3="00000000" w:csb0="000001FF" w:csb1="00000000"/>
+    <w:sig w:usb0="E0002EFF" w:usb1="C000785B" w:usb2="00000009" w:usb3="00000000" w:csb0="000001FF" w:csb1="00000000"/>
   </w:font>
   <w:font w:name="Helvetica Neue">
     <w:altName w:val="Arial"/>
@@ -27188,14 +27272,14 @@
     <w:charset w:val="00"/>
     <w:family w:val="swiss"/>
     <w:pitch w:val="variable"/>
-    <w:sig w:usb0="E00002FF" w:usb1="4000ACFF" w:usb2="00000001" w:usb3="00000000" w:csb0="0000019F" w:csb1="00000000"/>
+    <w:sig w:usb0="E4002EFF" w:usb1="C000247B" w:usb2="00000009" w:usb3="00000000" w:csb0="000001FF" w:csb1="00000000"/>
   </w:font>
   <w:font w:name="Calibri Light">
     <w:panose1 w:val="020F0302020204030204"/>
     <w:charset w:val="00"/>
     <w:family w:val="swiss"/>
     <w:pitch w:val="variable"/>
-    <w:sig w:usb0="A00002EF" w:usb1="4000207B" w:usb2="00000000" w:usb3="00000000" w:csb0="0000009F" w:csb1="00000000"/>
+    <w:sig w:usb0="E4002EFF" w:usb1="C000247B" w:usb2="00000009" w:usb3="00000000" w:csb0="000001FF" w:csb1="00000000"/>
   </w:font>
 </w:fonts>
 </file>
@@ -27220,6 +27304,7 @@
     <w:rsid w:val="001058E6"/>
     <w:rsid w:val="00165263"/>
     <w:rsid w:val="0082491D"/>
+    <w:rsid w:val="00EF30CC"/>
   </w:rsids>
   <m:mathPr>
     <m:mathFont m:val="Cambria Math"/>

</xml_diff>